<commit_message>
Actor_01 and Actor_02 trained & tested
</commit_message>
<xml_diff>
--- a/SER report.docx
+++ b/SER report.docx
@@ -4,20 +4,2425 @@
   <w:body>
     <w:p>
       <w:pPr>
-        <w:rPr>
-          <w:rFonts w:ascii="Times New Roman" w:hAnsi="Times New Roman" w:cs="Times New Roman"/>
-          <w:sz w:val="28"/>
-          <w:szCs w:val="28"/>
-        </w:rPr>
-      </w:pPr>
-    </w:p>
-    <w:p>
-      <w:pPr>
         <w:jc w:val="center"/>
         <w:rPr>
           <w:rFonts w:ascii="Times New Roman" w:hAnsi="Times New Roman" w:cs="Times New Roman"/>
-          <w:sz w:val="28"/>
-          <w:szCs w:val="28"/>
+          <w:b/>
+          <w:bCs/>
+          <w:sz w:val="48"/>
+          <w:szCs w:val="48"/>
+          <w:lang w:val="en-US"/>
+        </w:rPr>
+      </w:pPr>
+      <w:r>
+        <w:rPr>
+          <w:rFonts w:ascii="Times New Roman" w:hAnsi="Times New Roman" w:cs="Times New Roman"/>
+          <w:b/>
+          <w:bCs/>
+          <w:sz w:val="48"/>
+          <w:szCs w:val="48"/>
+          <w:lang w:val="en-US"/>
+        </w:rPr>
+        <w:t>PONDICHERRY UNIVERSITY</w:t>
+      </w:r>
+    </w:p>
+    <w:p>
+      <w:pPr>
+        <w:spacing w:before="117"/>
+        <w:ind w:left="708" w:right="929"/>
+        <w:jc w:val="center"/>
+        <w:rPr>
+          <w:rFonts w:ascii="Times New Roman" w:hAnsi="Times New Roman" w:cs="Times New Roman"/>
+          <w:bCs/>
+          <w:i/>
+          <w:spacing w:val="-2"/>
+          <w:sz w:val="32"/>
+          <w:szCs w:val="32"/>
+        </w:rPr>
+      </w:pPr>
+      <w:r>
+        <w:rPr>
+          <w:rFonts w:ascii="Times New Roman" w:hAnsi="Times New Roman" w:cs="Times New Roman"/>
+          <w:bCs/>
+          <w:i/>
+          <w:spacing w:val="-2"/>
+          <w:sz w:val="32"/>
+          <w:szCs w:val="32"/>
+        </w:rPr>
+        <w:t>(</w:t>
+      </w:r>
+      <w:r>
+        <w:rPr>
+          <w:rFonts w:ascii="Times New Roman" w:hAnsi="Times New Roman" w:cs="Times New Roman"/>
+          <w:bCs/>
+          <w:i/>
+          <w:spacing w:val="-2"/>
+          <w:sz w:val="32"/>
+          <w:szCs w:val="32"/>
+        </w:rPr>
+        <w:t>A</w:t>
+      </w:r>
+      <w:r>
+        <w:rPr>
+          <w:rFonts w:ascii="Times New Roman" w:hAnsi="Times New Roman" w:cs="Times New Roman"/>
+          <w:bCs/>
+          <w:i/>
+          <w:spacing w:val="-17"/>
+          <w:sz w:val="32"/>
+          <w:szCs w:val="32"/>
+        </w:rPr>
+        <w:t xml:space="preserve"> </w:t>
+      </w:r>
+      <w:r>
+        <w:rPr>
+          <w:rFonts w:ascii="Times New Roman" w:hAnsi="Times New Roman" w:cs="Times New Roman"/>
+          <w:bCs/>
+          <w:i/>
+          <w:spacing w:val="-2"/>
+          <w:sz w:val="32"/>
+          <w:szCs w:val="32"/>
+        </w:rPr>
+        <w:t>Central</w:t>
+      </w:r>
+      <w:r>
+        <w:rPr>
+          <w:rFonts w:ascii="Times New Roman" w:hAnsi="Times New Roman" w:cs="Times New Roman"/>
+          <w:bCs/>
+          <w:i/>
+          <w:spacing w:val="-12"/>
+          <w:sz w:val="32"/>
+          <w:szCs w:val="32"/>
+        </w:rPr>
+        <w:t xml:space="preserve"> </w:t>
+      </w:r>
+      <w:r>
+        <w:rPr>
+          <w:rFonts w:ascii="Times New Roman" w:hAnsi="Times New Roman" w:cs="Times New Roman"/>
+          <w:bCs/>
+          <w:i/>
+          <w:spacing w:val="-2"/>
+          <w:sz w:val="32"/>
+          <w:szCs w:val="32"/>
+        </w:rPr>
+        <w:t>University</w:t>
+      </w:r>
+      <w:r>
+        <w:rPr>
+          <w:rFonts w:ascii="Times New Roman" w:hAnsi="Times New Roman" w:cs="Times New Roman"/>
+          <w:bCs/>
+          <w:i/>
+          <w:spacing w:val="-2"/>
+          <w:sz w:val="32"/>
+          <w:szCs w:val="32"/>
+        </w:rPr>
+        <w:t>)</w:t>
+      </w:r>
+    </w:p>
+    <w:p>
+      <w:pPr>
+        <w:spacing w:before="117"/>
+        <w:ind w:left="708" w:right="929"/>
+        <w:jc w:val="center"/>
+        <w:rPr>
+          <w:rFonts w:ascii="Times New Roman" w:hAnsi="Times New Roman" w:cs="Times New Roman"/>
+          <w:bCs/>
+          <w:sz w:val="28"/>
+          <w:szCs w:val="28"/>
+        </w:rPr>
+      </w:pPr>
+    </w:p>
+    <w:p>
+      <w:pPr>
+        <w:pStyle w:val="BodyText"/>
+        <w:rPr>
+          <w:sz w:val="28"/>
+          <w:szCs w:val="28"/>
+        </w:rPr>
+      </w:pPr>
+      <w:r>
+        <w:rPr>
+          <w:noProof/>
+          <w:sz w:val="28"/>
+          <w:szCs w:val="28"/>
+        </w:rPr>
+        <w:drawing>
+          <wp:anchor distT="0" distB="0" distL="0" distR="0" simplePos="0" relativeHeight="251659264" behindDoc="1" locked="0" layoutInCell="1" allowOverlap="1" wp14:anchorId="2E7A53F6" wp14:editId="5F4B06AA">
+            <wp:simplePos x="0" y="0"/>
+            <wp:positionH relativeFrom="page">
+              <wp:posOffset>2583180</wp:posOffset>
+            </wp:positionH>
+            <wp:positionV relativeFrom="paragraph">
+              <wp:posOffset>521335</wp:posOffset>
+            </wp:positionV>
+            <wp:extent cx="2293620" cy="2103120"/>
+            <wp:effectExtent l="0" t="0" r="0" b="0"/>
+            <wp:wrapTopAndBottom/>
+            <wp:docPr id="1368399532" name="Picture 6"/>
+            <wp:cNvGraphicFramePr>
+              <a:graphicFrameLocks xmlns:a="http://schemas.openxmlformats.org/drawingml/2006/main"/>
+            </wp:cNvGraphicFramePr>
+            <a:graphic xmlns:a="http://schemas.openxmlformats.org/drawingml/2006/main">
+              <a:graphicData uri="http://schemas.openxmlformats.org/drawingml/2006/picture">
+                <pic:pic xmlns:pic="http://schemas.openxmlformats.org/drawingml/2006/picture">
+                  <pic:nvPicPr>
+                    <pic:cNvPr id="0" name="Image 4"/>
+                    <pic:cNvPicPr>
+                      <a:picLocks noChangeArrowheads="1"/>
+                    </pic:cNvPicPr>
+                  </pic:nvPicPr>
+                  <pic:blipFill>
+                    <a:blip r:embed="rId5" cstate="print">
+                      <a:extLst>
+                        <a:ext uri="{28A0092B-C50C-407E-A947-70E740481C1C}">
+                          <a14:useLocalDpi xmlns:a14="http://schemas.microsoft.com/office/drawing/2010/main" val="0"/>
+                        </a:ext>
+                      </a:extLst>
+                    </a:blip>
+                    <a:srcRect/>
+                    <a:stretch>
+                      <a:fillRect/>
+                    </a:stretch>
+                  </pic:blipFill>
+                  <pic:spPr bwMode="auto">
+                    <a:xfrm>
+                      <a:off x="0" y="0"/>
+                      <a:ext cx="2293620" cy="2103120"/>
+                    </a:xfrm>
+                    <a:prstGeom prst="rect">
+                      <a:avLst/>
+                    </a:prstGeom>
+                    <a:noFill/>
+                  </pic:spPr>
+                </pic:pic>
+              </a:graphicData>
+            </a:graphic>
+            <wp14:sizeRelH relativeFrom="page">
+              <wp14:pctWidth>0</wp14:pctWidth>
+            </wp14:sizeRelH>
+            <wp14:sizeRelV relativeFrom="page">
+              <wp14:pctHeight>0</wp14:pctHeight>
+            </wp14:sizeRelV>
+          </wp:anchor>
+        </w:drawing>
+      </w:r>
+    </w:p>
+    <w:p>
+      <w:pPr>
+        <w:pStyle w:val="BodyText"/>
+        <w:spacing w:before="165"/>
+        <w:rPr>
+          <w:sz w:val="28"/>
+          <w:szCs w:val="28"/>
+        </w:rPr>
+      </w:pPr>
+    </w:p>
+    <w:p>
+      <w:pPr>
+        <w:pStyle w:val="BodyText"/>
+        <w:rPr>
+          <w:sz w:val="28"/>
+          <w:szCs w:val="28"/>
+        </w:rPr>
+      </w:pPr>
+    </w:p>
+    <w:p>
+      <w:pPr>
+        <w:pStyle w:val="BodyText"/>
+        <w:rPr>
+          <w:sz w:val="28"/>
+          <w:szCs w:val="28"/>
+        </w:rPr>
+      </w:pPr>
+    </w:p>
+    <w:p>
+      <w:pPr>
+        <w:pStyle w:val="BodyText"/>
+        <w:rPr>
+          <w:sz w:val="28"/>
+          <w:szCs w:val="28"/>
+        </w:rPr>
+      </w:pPr>
+    </w:p>
+    <w:p>
+      <w:pPr>
+        <w:pStyle w:val="BodyText"/>
+        <w:rPr>
+          <w:sz w:val="28"/>
+          <w:szCs w:val="28"/>
+        </w:rPr>
+      </w:pPr>
+    </w:p>
+    <w:p>
+      <w:pPr>
+        <w:pStyle w:val="BodyText"/>
+        <w:rPr>
+          <w:sz w:val="28"/>
+          <w:szCs w:val="28"/>
+        </w:rPr>
+      </w:pPr>
+    </w:p>
+    <w:p>
+      <w:pPr>
+        <w:spacing w:before="1" w:line="240" w:lineRule="auto"/>
+        <w:jc w:val="center"/>
+        <w:rPr>
+          <w:rFonts w:ascii="Times New Roman" w:hAnsi="Times New Roman" w:cs="Times New Roman"/>
+          <w:b/>
+          <w:bCs/>
+          <w:sz w:val="32"/>
+          <w:szCs w:val="32"/>
+        </w:rPr>
+      </w:pPr>
+      <w:r>
+        <w:rPr>
+          <w:rFonts w:ascii="Times New Roman" w:hAnsi="Times New Roman" w:cs="Times New Roman"/>
+          <w:b/>
+          <w:bCs/>
+          <w:sz w:val="32"/>
+          <w:szCs w:val="32"/>
+        </w:rPr>
+        <w:t>SCHOOL</w:t>
+      </w:r>
+      <w:r>
+        <w:rPr>
+          <w:rFonts w:ascii="Times New Roman" w:hAnsi="Times New Roman" w:cs="Times New Roman"/>
+          <w:b/>
+          <w:bCs/>
+          <w:spacing w:val="-19"/>
+          <w:sz w:val="32"/>
+          <w:szCs w:val="32"/>
+        </w:rPr>
+        <w:t xml:space="preserve"> </w:t>
+      </w:r>
+      <w:r>
+        <w:rPr>
+          <w:rFonts w:ascii="Times New Roman" w:hAnsi="Times New Roman" w:cs="Times New Roman"/>
+          <w:b/>
+          <w:bCs/>
+          <w:sz w:val="32"/>
+          <w:szCs w:val="32"/>
+        </w:rPr>
+        <w:t>OF</w:t>
+      </w:r>
+      <w:r>
+        <w:rPr>
+          <w:rFonts w:ascii="Times New Roman" w:hAnsi="Times New Roman" w:cs="Times New Roman"/>
+          <w:b/>
+          <w:bCs/>
+          <w:spacing w:val="-19"/>
+          <w:sz w:val="32"/>
+          <w:szCs w:val="32"/>
+        </w:rPr>
+        <w:t xml:space="preserve"> </w:t>
+      </w:r>
+      <w:r>
+        <w:rPr>
+          <w:rFonts w:ascii="Times New Roman" w:hAnsi="Times New Roman" w:cs="Times New Roman"/>
+          <w:b/>
+          <w:bCs/>
+          <w:sz w:val="32"/>
+          <w:szCs w:val="32"/>
+        </w:rPr>
+        <w:t>ENGINEERING</w:t>
+      </w:r>
+      <w:r>
+        <w:rPr>
+          <w:rFonts w:ascii="Times New Roman" w:hAnsi="Times New Roman" w:cs="Times New Roman"/>
+          <w:b/>
+          <w:bCs/>
+          <w:spacing w:val="-19"/>
+          <w:sz w:val="32"/>
+          <w:szCs w:val="32"/>
+        </w:rPr>
+        <w:t xml:space="preserve"> </w:t>
+      </w:r>
+      <w:r>
+        <w:rPr>
+          <w:rFonts w:ascii="Times New Roman" w:hAnsi="Times New Roman" w:cs="Times New Roman"/>
+          <w:b/>
+          <w:bCs/>
+          <w:sz w:val="32"/>
+          <w:szCs w:val="32"/>
+        </w:rPr>
+        <w:t>AND</w:t>
+      </w:r>
+      <w:r>
+        <w:rPr>
+          <w:rFonts w:ascii="Times New Roman" w:hAnsi="Times New Roman" w:cs="Times New Roman"/>
+          <w:b/>
+          <w:bCs/>
+          <w:spacing w:val="-15"/>
+          <w:sz w:val="32"/>
+          <w:szCs w:val="32"/>
+        </w:rPr>
+        <w:t xml:space="preserve"> </w:t>
+      </w:r>
+      <w:r>
+        <w:rPr>
+          <w:rFonts w:ascii="Times New Roman" w:hAnsi="Times New Roman" w:cs="Times New Roman"/>
+          <w:b/>
+          <w:bCs/>
+          <w:sz w:val="32"/>
+          <w:szCs w:val="32"/>
+        </w:rPr>
+        <w:t>TECHNOLOGY</w:t>
+      </w:r>
+    </w:p>
+    <w:p>
+      <w:pPr>
+        <w:spacing w:before="1" w:line="240" w:lineRule="auto"/>
+        <w:jc w:val="center"/>
+        <w:rPr>
+          <w:rFonts w:ascii="Times New Roman" w:hAnsi="Times New Roman" w:cs="Times New Roman"/>
+          <w:b/>
+          <w:bCs/>
+          <w:sz w:val="32"/>
+          <w:szCs w:val="32"/>
+        </w:rPr>
+      </w:pPr>
+      <w:r>
+        <w:rPr>
+          <w:rFonts w:ascii="Times New Roman" w:hAnsi="Times New Roman" w:cs="Times New Roman"/>
+          <w:b/>
+          <w:bCs/>
+          <w:sz w:val="32"/>
+          <w:szCs w:val="32"/>
+        </w:rPr>
+        <w:t>DEPARTMENT OF COMPUTER SCIENCE</w:t>
+      </w:r>
+    </w:p>
+    <w:p>
+      <w:pPr>
+        <w:spacing w:before="1" w:line="240" w:lineRule="auto"/>
+        <w:jc w:val="center"/>
+        <w:rPr>
+          <w:rFonts w:ascii="Times New Roman" w:hAnsi="Times New Roman" w:cs="Times New Roman"/>
+          <w:b/>
+          <w:bCs/>
+          <w:sz w:val="28"/>
+          <w:szCs w:val="28"/>
+        </w:rPr>
+      </w:pPr>
+    </w:p>
+    <w:p>
+      <w:pPr>
+        <w:spacing w:before="1" w:line="240" w:lineRule="auto"/>
+        <w:jc w:val="center"/>
+        <w:rPr>
+          <w:rFonts w:ascii="Times New Roman" w:hAnsi="Times New Roman" w:cs="Times New Roman"/>
+          <w:b/>
+          <w:bCs/>
+          <w:sz w:val="28"/>
+          <w:szCs w:val="28"/>
+        </w:rPr>
+      </w:pPr>
+      <w:bookmarkStart w:id="0" w:name="_Hlk166493637"/>
+      <w:r>
+        <w:rPr>
+          <w:rFonts w:ascii="Times New Roman" w:hAnsi="Times New Roman" w:cs="Times New Roman"/>
+          <w:b/>
+          <w:bCs/>
+          <w:sz w:val="28"/>
+          <w:szCs w:val="28"/>
+        </w:rPr>
+        <w:t>MASTER OF COMPUTER APPLICATION</w:t>
+      </w:r>
+    </w:p>
+    <w:bookmarkEnd w:id="0"/>
+    <w:p>
+      <w:pPr>
+        <w:tabs>
+          <w:tab w:val="left" w:pos="3749"/>
+        </w:tabs>
+        <w:spacing w:after="0" w:line="240" w:lineRule="auto"/>
+        <w:ind w:left="1651" w:right="1857"/>
+        <w:rPr>
+          <w:rFonts w:ascii="Times New Roman" w:hAnsi="Times New Roman" w:cs="Times New Roman"/>
+          <w:spacing w:val="-4"/>
+          <w:sz w:val="28"/>
+          <w:szCs w:val="28"/>
+        </w:rPr>
+      </w:pPr>
+    </w:p>
+    <w:p>
+      <w:pPr>
+        <w:tabs>
+          <w:tab w:val="left" w:pos="3749"/>
+        </w:tabs>
+        <w:spacing w:after="0" w:line="240" w:lineRule="auto"/>
+        <w:ind w:left="1651" w:right="1857"/>
+        <w:rPr>
+          <w:rFonts w:ascii="Times New Roman" w:hAnsi="Times New Roman" w:cs="Times New Roman"/>
+          <w:spacing w:val="-4"/>
+          <w:sz w:val="28"/>
+          <w:szCs w:val="28"/>
+        </w:rPr>
+      </w:pPr>
+    </w:p>
+    <w:p>
+      <w:pPr>
+        <w:tabs>
+          <w:tab w:val="left" w:pos="3749"/>
+        </w:tabs>
+        <w:spacing w:after="0" w:line="240" w:lineRule="auto"/>
+        <w:ind w:left="1651" w:right="1857"/>
+        <w:rPr>
+          <w:rFonts w:ascii="Times New Roman" w:hAnsi="Times New Roman" w:cs="Times New Roman"/>
+          <w:spacing w:val="-4"/>
+          <w:sz w:val="28"/>
+          <w:szCs w:val="28"/>
+        </w:rPr>
+      </w:pPr>
+    </w:p>
+    <w:p>
+      <w:pPr>
+        <w:tabs>
+          <w:tab w:val="left" w:pos="3749"/>
+        </w:tabs>
+        <w:spacing w:after="0" w:line="240" w:lineRule="auto"/>
+        <w:ind w:left="1651" w:right="1857"/>
+        <w:rPr>
+          <w:rFonts w:ascii="Times New Roman" w:hAnsi="Times New Roman" w:cs="Times New Roman"/>
+          <w:spacing w:val="-4"/>
+          <w:sz w:val="28"/>
+          <w:szCs w:val="28"/>
+        </w:rPr>
+      </w:pPr>
+    </w:p>
+    <w:p>
+      <w:pPr>
+        <w:tabs>
+          <w:tab w:val="left" w:pos="3749"/>
+        </w:tabs>
+        <w:spacing w:after="0" w:line="240" w:lineRule="auto"/>
+        <w:ind w:left="1651" w:right="1857"/>
+        <w:rPr>
+          <w:rFonts w:ascii="Times New Roman" w:hAnsi="Times New Roman" w:cs="Times New Roman"/>
+          <w:spacing w:val="-4"/>
+          <w:sz w:val="28"/>
+          <w:szCs w:val="28"/>
+        </w:rPr>
+      </w:pPr>
+    </w:p>
+    <w:p>
+      <w:pPr>
+        <w:tabs>
+          <w:tab w:val="left" w:pos="3749"/>
+        </w:tabs>
+        <w:spacing w:after="0" w:line="240" w:lineRule="auto"/>
+        <w:ind w:left="1651" w:right="1857"/>
+        <w:rPr>
+          <w:rFonts w:ascii="Times New Roman" w:hAnsi="Times New Roman" w:cs="Times New Roman"/>
+          <w:spacing w:val="-4"/>
+          <w:sz w:val="28"/>
+          <w:szCs w:val="28"/>
+        </w:rPr>
+      </w:pPr>
+    </w:p>
+    <w:p>
+      <w:pPr>
+        <w:tabs>
+          <w:tab w:val="left" w:pos="3749"/>
+        </w:tabs>
+        <w:spacing w:after="0" w:line="240" w:lineRule="auto"/>
+        <w:ind w:left="1651" w:right="1857"/>
+        <w:rPr>
+          <w:rFonts w:ascii="Times New Roman" w:hAnsi="Times New Roman" w:cs="Times New Roman"/>
+          <w:spacing w:val="-2"/>
+          <w:sz w:val="28"/>
+          <w:szCs w:val="28"/>
+        </w:rPr>
+      </w:pPr>
+      <w:r>
+        <w:rPr>
+          <w:rFonts w:ascii="Times New Roman" w:hAnsi="Times New Roman" w:cs="Times New Roman"/>
+          <w:spacing w:val="-4"/>
+          <w:sz w:val="28"/>
+          <w:szCs w:val="28"/>
+        </w:rPr>
+        <w:t>NAME</w:t>
+      </w:r>
+      <w:r>
+        <w:rPr>
+          <w:rFonts w:ascii="Times New Roman" w:hAnsi="Times New Roman" w:cs="Times New Roman"/>
+          <w:sz w:val="28"/>
+          <w:szCs w:val="28"/>
+        </w:rPr>
+        <w:tab/>
+        <w:t xml:space="preserve">        </w:t>
+      </w:r>
+      <w:r>
+        <w:rPr>
+          <w:rFonts w:ascii="Times New Roman" w:hAnsi="Times New Roman" w:cs="Times New Roman"/>
+          <w:spacing w:val="-2"/>
+          <w:sz w:val="28"/>
+          <w:szCs w:val="28"/>
+        </w:rPr>
+        <w:t>:</w:t>
+      </w:r>
+      <w:r>
+        <w:rPr>
+          <w:rFonts w:ascii="Times New Roman" w:hAnsi="Times New Roman" w:cs="Times New Roman"/>
+          <w:spacing w:val="-15"/>
+          <w:sz w:val="28"/>
+          <w:szCs w:val="28"/>
+        </w:rPr>
+        <w:t xml:space="preserve"> </w:t>
+      </w:r>
+      <w:r>
+        <w:rPr>
+          <w:rFonts w:ascii="Times New Roman" w:hAnsi="Times New Roman" w:cs="Times New Roman"/>
+          <w:spacing w:val="-15"/>
+          <w:sz w:val="28"/>
+          <w:szCs w:val="28"/>
+        </w:rPr>
+        <w:t xml:space="preserve">  </w:t>
+      </w:r>
+      <w:r>
+        <w:rPr>
+          <w:rFonts w:ascii="Times New Roman" w:hAnsi="Times New Roman" w:cs="Times New Roman"/>
+          <w:spacing w:val="-2"/>
+          <w:sz w:val="28"/>
+          <w:szCs w:val="28"/>
+        </w:rPr>
+        <w:t>DHEEPAN G</w:t>
+      </w:r>
+    </w:p>
+    <w:p>
+      <w:pPr>
+        <w:tabs>
+          <w:tab w:val="left" w:pos="3749"/>
+        </w:tabs>
+        <w:spacing w:after="0" w:line="240" w:lineRule="auto"/>
+        <w:ind w:left="1651" w:right="1857"/>
+        <w:rPr>
+          <w:rFonts w:ascii="Times New Roman" w:hAnsi="Times New Roman" w:cs="Times New Roman"/>
+          <w:sz w:val="28"/>
+          <w:szCs w:val="28"/>
+        </w:rPr>
+      </w:pPr>
+      <w:r>
+        <w:rPr>
+          <w:rFonts w:ascii="Times New Roman" w:hAnsi="Times New Roman" w:cs="Times New Roman"/>
+          <w:sz w:val="28"/>
+          <w:szCs w:val="28"/>
+        </w:rPr>
+        <w:t>REGISTER NO.</w:t>
+      </w:r>
+      <w:r>
+        <w:rPr>
+          <w:rFonts w:ascii="Times New Roman" w:hAnsi="Times New Roman" w:cs="Times New Roman"/>
+          <w:sz w:val="28"/>
+          <w:szCs w:val="28"/>
+        </w:rPr>
+        <w:tab/>
+        <w:t xml:space="preserve">        </w:t>
+      </w:r>
+      <w:r>
+        <w:rPr>
+          <w:rFonts w:ascii="Times New Roman" w:hAnsi="Times New Roman" w:cs="Times New Roman"/>
+          <w:spacing w:val="-22"/>
+          <w:sz w:val="28"/>
+          <w:szCs w:val="28"/>
+        </w:rPr>
+        <w:t>:</w:t>
+      </w:r>
+      <w:r>
+        <w:rPr>
+          <w:rFonts w:ascii="Times New Roman" w:hAnsi="Times New Roman" w:cs="Times New Roman"/>
+          <w:sz w:val="28"/>
+          <w:szCs w:val="28"/>
+        </w:rPr>
+        <w:t xml:space="preserve"> </w:t>
+      </w:r>
+      <w:r>
+        <w:rPr>
+          <w:rFonts w:ascii="Times New Roman" w:hAnsi="Times New Roman" w:cs="Times New Roman"/>
+          <w:sz w:val="28"/>
+          <w:szCs w:val="28"/>
+        </w:rPr>
+        <w:t xml:space="preserve">  </w:t>
+      </w:r>
+      <w:r>
+        <w:rPr>
+          <w:rFonts w:ascii="Times New Roman" w:hAnsi="Times New Roman" w:cs="Times New Roman"/>
+          <w:sz w:val="28"/>
+          <w:szCs w:val="28"/>
+        </w:rPr>
+        <w:t>22352018</w:t>
+      </w:r>
+    </w:p>
+    <w:p>
+      <w:pPr>
+        <w:tabs>
+          <w:tab w:val="left" w:pos="3782"/>
+        </w:tabs>
+        <w:spacing w:after="0" w:line="240" w:lineRule="auto"/>
+        <w:ind w:left="1651"/>
+        <w:rPr>
+          <w:rFonts w:ascii="Times New Roman" w:hAnsi="Times New Roman" w:cs="Times New Roman"/>
+          <w:spacing w:val="-7"/>
+          <w:sz w:val="28"/>
+          <w:szCs w:val="28"/>
+        </w:rPr>
+      </w:pPr>
+      <w:r>
+        <w:rPr>
+          <w:rFonts w:ascii="Times New Roman" w:hAnsi="Times New Roman" w:cs="Times New Roman"/>
+          <w:spacing w:val="-2"/>
+          <w:sz w:val="28"/>
+          <w:szCs w:val="28"/>
+        </w:rPr>
+        <w:t>COURSE</w:t>
+      </w:r>
+      <w:r>
+        <w:rPr>
+          <w:rFonts w:ascii="Times New Roman" w:hAnsi="Times New Roman" w:cs="Times New Roman"/>
+          <w:sz w:val="28"/>
+          <w:szCs w:val="28"/>
+        </w:rPr>
+        <w:tab/>
+        <w:t xml:space="preserve">        :</w:t>
+      </w:r>
+      <w:r>
+        <w:rPr>
+          <w:rFonts w:ascii="Times New Roman" w:hAnsi="Times New Roman" w:cs="Times New Roman"/>
+          <w:spacing w:val="63"/>
+          <w:sz w:val="28"/>
+          <w:szCs w:val="28"/>
+        </w:rPr>
+        <w:t xml:space="preserve"> </w:t>
+      </w:r>
+      <w:r>
+        <w:rPr>
+          <w:rFonts w:ascii="Times New Roman" w:hAnsi="Times New Roman" w:cs="Times New Roman"/>
+          <w:spacing w:val="-7"/>
+          <w:sz w:val="28"/>
+          <w:szCs w:val="28"/>
+        </w:rPr>
+        <w:t>MCA</w:t>
+      </w:r>
+    </w:p>
+    <w:p>
+      <w:pPr>
+        <w:tabs>
+          <w:tab w:val="left" w:pos="3782"/>
+        </w:tabs>
+        <w:spacing w:after="0" w:line="240" w:lineRule="auto"/>
+        <w:ind w:left="1651"/>
+        <w:rPr>
+          <w:rFonts w:ascii="Times New Roman" w:hAnsi="Times New Roman" w:cs="Times New Roman"/>
+          <w:sz w:val="28"/>
+          <w:szCs w:val="28"/>
+        </w:rPr>
+      </w:pPr>
+      <w:r>
+        <w:rPr>
+          <w:rFonts w:ascii="Times New Roman" w:hAnsi="Times New Roman" w:cs="Times New Roman"/>
+          <w:sz w:val="28"/>
+          <w:szCs w:val="28"/>
+        </w:rPr>
+        <w:t>S</w:t>
+      </w:r>
+      <w:r>
+        <w:rPr>
+          <w:rFonts w:ascii="Times New Roman" w:hAnsi="Times New Roman" w:cs="Times New Roman"/>
+          <w:sz w:val="28"/>
+          <w:szCs w:val="28"/>
+        </w:rPr>
+        <w:t>UBJECT</w:t>
+      </w:r>
+      <w:r>
+        <w:rPr>
+          <w:rFonts w:ascii="Times New Roman" w:hAnsi="Times New Roman" w:cs="Times New Roman"/>
+          <w:sz w:val="28"/>
+          <w:szCs w:val="28"/>
+        </w:rPr>
+        <w:tab/>
+        <w:t xml:space="preserve">        : </w:t>
+      </w:r>
+      <w:r>
+        <w:rPr>
+          <w:rFonts w:ascii="Times New Roman" w:hAnsi="Times New Roman" w:cs="Times New Roman"/>
+          <w:sz w:val="28"/>
+          <w:szCs w:val="28"/>
+        </w:rPr>
+        <w:t xml:space="preserve"> </w:t>
+      </w:r>
+      <w:r>
+        <w:rPr>
+          <w:rFonts w:ascii="Times New Roman" w:hAnsi="Times New Roman" w:cs="Times New Roman"/>
+          <w:sz w:val="28"/>
+          <w:szCs w:val="28"/>
+        </w:rPr>
+        <w:t>MAIN PROJECT REPORT</w:t>
+      </w:r>
+    </w:p>
+    <w:p>
+      <w:pPr>
+        <w:tabs>
+          <w:tab w:val="left" w:pos="3720"/>
+        </w:tabs>
+        <w:spacing w:after="0" w:line="360" w:lineRule="auto"/>
+        <w:rPr>
+          <w:rFonts w:ascii="Times New Roman" w:hAnsi="Times New Roman" w:cs="Times New Roman"/>
+          <w:b/>
+          <w:bCs/>
+          <w:sz w:val="28"/>
+          <w:szCs w:val="28"/>
+        </w:rPr>
+      </w:pPr>
+      <w:r>
+        <w:rPr>
+          <w:rFonts w:ascii="Times New Roman" w:hAnsi="Times New Roman" w:cs="Times New Roman"/>
+          <w:spacing w:val="-4"/>
+          <w:sz w:val="28"/>
+          <w:szCs w:val="28"/>
+        </w:rPr>
+        <w:t xml:space="preserve">                         </w:t>
+      </w:r>
+      <w:r>
+        <w:rPr>
+          <w:rFonts w:ascii="Times New Roman" w:hAnsi="Times New Roman" w:cs="Times New Roman"/>
+          <w:b/>
+          <w:bCs/>
+          <w:spacing w:val="-4"/>
+          <w:sz w:val="28"/>
+          <w:szCs w:val="28"/>
+        </w:rPr>
+        <w:t xml:space="preserve">GUIDED BY                 : </w:t>
+      </w:r>
+      <w:r>
+        <w:rPr>
+          <w:rFonts w:ascii="Times New Roman" w:hAnsi="Times New Roman" w:cs="Times New Roman"/>
+          <w:b/>
+          <w:bCs/>
+          <w:spacing w:val="-4"/>
+          <w:sz w:val="28"/>
+          <w:szCs w:val="28"/>
+        </w:rPr>
+        <w:t xml:space="preserve"> </w:t>
+      </w:r>
+      <w:r>
+        <w:rPr>
+          <w:rFonts w:ascii="Times New Roman" w:hAnsi="Times New Roman" w:cs="Times New Roman"/>
+          <w:b/>
+          <w:bCs/>
+          <w:spacing w:val="-4"/>
+          <w:sz w:val="28"/>
+          <w:szCs w:val="28"/>
+        </w:rPr>
+        <w:t>Dr. S.L.JAYALAKSHMI</w:t>
+      </w:r>
+    </w:p>
+    <w:p>
+      <w:pPr>
+        <w:jc w:val="center"/>
+        <w:rPr>
+          <w:rFonts w:ascii="Times New Roman" w:hAnsi="Times New Roman" w:cs="Times New Roman"/>
+          <w:sz w:val="40"/>
+          <w:szCs w:val="40"/>
+          <w:lang w:val="en-US"/>
+        </w:rPr>
+      </w:pPr>
+    </w:p>
+    <w:p>
+      <w:pPr>
+        <w:jc w:val="center"/>
+        <w:rPr>
+          <w:rFonts w:ascii="Times New Roman" w:hAnsi="Times New Roman" w:cs="Times New Roman"/>
+          <w:b/>
+          <w:bCs/>
+          <w:sz w:val="40"/>
+          <w:szCs w:val="40"/>
+        </w:rPr>
+      </w:pPr>
+      <w:r>
+        <w:rPr>
+          <w:rFonts w:ascii="Times New Roman" w:hAnsi="Times New Roman" w:cs="Times New Roman"/>
+          <w:b/>
+          <w:bCs/>
+          <w:sz w:val="40"/>
+          <w:szCs w:val="40"/>
+        </w:rPr>
+        <w:lastRenderedPageBreak/>
+        <w:t>SPEECH EMOTION RECOGNITION</w:t>
+      </w:r>
+    </w:p>
+    <w:p>
+      <w:pPr>
+        <w:jc w:val="center"/>
+        <w:rPr>
+          <w:rFonts w:ascii="Times New Roman" w:hAnsi="Times New Roman" w:cs="Times New Roman"/>
+          <w:sz w:val="28"/>
+          <w:szCs w:val="28"/>
+        </w:rPr>
+      </w:pPr>
+    </w:p>
+    <w:p>
+      <w:pPr>
+        <w:jc w:val="center"/>
+        <w:rPr>
+          <w:rFonts w:ascii="Times New Roman" w:hAnsi="Times New Roman" w:cs="Times New Roman"/>
+          <w:sz w:val="28"/>
+          <w:szCs w:val="28"/>
+        </w:rPr>
+      </w:pPr>
+      <w:r>
+        <w:rPr>
+          <w:rFonts w:ascii="Times New Roman" w:hAnsi="Times New Roman" w:cs="Times New Roman"/>
+          <w:sz w:val="28"/>
+          <w:szCs w:val="28"/>
+        </w:rPr>
+        <w:t>By</w:t>
+      </w:r>
+    </w:p>
+    <w:p>
+      <w:pPr>
+        <w:jc w:val="center"/>
+        <w:rPr>
+          <w:rFonts w:ascii="Times New Roman" w:hAnsi="Times New Roman" w:cs="Times New Roman"/>
+          <w:sz w:val="28"/>
+          <w:szCs w:val="28"/>
+        </w:rPr>
+      </w:pPr>
+    </w:p>
+    <w:p>
+      <w:pPr>
+        <w:jc w:val="center"/>
+        <w:rPr>
+          <w:rFonts w:ascii="Times New Roman" w:hAnsi="Times New Roman" w:cs="Times New Roman"/>
+          <w:b/>
+          <w:bCs/>
+          <w:sz w:val="28"/>
+          <w:szCs w:val="28"/>
+        </w:rPr>
+      </w:pPr>
+      <w:r>
+        <w:rPr>
+          <w:rFonts w:ascii="Times New Roman" w:hAnsi="Times New Roman" w:cs="Times New Roman"/>
+          <w:b/>
+          <w:bCs/>
+          <w:sz w:val="28"/>
+          <w:szCs w:val="28"/>
+        </w:rPr>
+        <w:t>DHEEPAN G</w:t>
+      </w:r>
+    </w:p>
+    <w:p>
+      <w:pPr>
+        <w:jc w:val="center"/>
+        <w:rPr>
+          <w:rFonts w:ascii="Times New Roman" w:hAnsi="Times New Roman" w:cs="Times New Roman"/>
+          <w:sz w:val="28"/>
+          <w:szCs w:val="28"/>
+        </w:rPr>
+      </w:pPr>
+      <w:r>
+        <w:rPr>
+          <w:rFonts w:ascii="Times New Roman" w:hAnsi="Times New Roman" w:cs="Times New Roman"/>
+          <w:sz w:val="28"/>
+          <w:szCs w:val="28"/>
+        </w:rPr>
+        <w:t>(Registration Number: 22352018)</w:t>
+      </w:r>
+    </w:p>
+    <w:p>
+      <w:pPr>
+        <w:jc w:val="center"/>
+        <w:rPr>
+          <w:rFonts w:ascii="Times New Roman" w:hAnsi="Times New Roman" w:cs="Times New Roman"/>
+          <w:sz w:val="28"/>
+          <w:szCs w:val="28"/>
+        </w:rPr>
+      </w:pPr>
+    </w:p>
+    <w:p>
+      <w:pPr>
+        <w:jc w:val="center"/>
+        <w:rPr>
+          <w:rFonts w:ascii="Times New Roman" w:hAnsi="Times New Roman" w:cs="Times New Roman"/>
+          <w:b/>
+          <w:bCs/>
+          <w:sz w:val="28"/>
+          <w:szCs w:val="28"/>
+        </w:rPr>
+      </w:pPr>
+      <w:r>
+        <w:rPr>
+          <w:rFonts w:ascii="Times New Roman" w:hAnsi="Times New Roman" w:cs="Times New Roman"/>
+          <w:b/>
+          <w:bCs/>
+          <w:sz w:val="28"/>
+          <w:szCs w:val="28"/>
+        </w:rPr>
+        <w:t>Project report submitted in partial fulfilment of the requirements for the award of the degree of</w:t>
+      </w:r>
+    </w:p>
+    <w:p>
+      <w:pPr>
+        <w:jc w:val="center"/>
+        <w:rPr>
+          <w:rFonts w:ascii="Times New Roman" w:hAnsi="Times New Roman" w:cs="Times New Roman"/>
+          <w:b/>
+          <w:bCs/>
+          <w:sz w:val="28"/>
+          <w:szCs w:val="28"/>
+        </w:rPr>
+      </w:pPr>
+    </w:p>
+    <w:p>
+      <w:pPr>
+        <w:jc w:val="center"/>
+        <w:rPr>
+          <w:rFonts w:ascii="Times New Roman" w:hAnsi="Times New Roman" w:cs="Times New Roman"/>
+          <w:b/>
+          <w:bCs/>
+          <w:sz w:val="32"/>
+          <w:szCs w:val="32"/>
+        </w:rPr>
+      </w:pPr>
+      <w:r>
+        <w:rPr>
+          <w:rFonts w:ascii="Times New Roman" w:hAnsi="Times New Roman" w:cs="Times New Roman"/>
+          <w:b/>
+          <w:bCs/>
+          <w:sz w:val="32"/>
+          <w:szCs w:val="32"/>
+        </w:rPr>
+        <w:t>MASTER OF COMPUTER APPLICATION</w:t>
+      </w:r>
+    </w:p>
+    <w:p>
+      <w:pPr>
+        <w:jc w:val="center"/>
+        <w:rPr>
+          <w:rFonts w:ascii="Times New Roman" w:hAnsi="Times New Roman" w:cs="Times New Roman"/>
+          <w:sz w:val="28"/>
+          <w:szCs w:val="28"/>
+        </w:rPr>
+      </w:pPr>
+      <w:r>
+        <w:rPr>
+          <w:noProof/>
+          <w:sz w:val="28"/>
+          <w:szCs w:val="28"/>
+        </w:rPr>
+        <w:drawing>
+          <wp:anchor distT="0" distB="0" distL="0" distR="0" simplePos="0" relativeHeight="251661312" behindDoc="1" locked="0" layoutInCell="1" allowOverlap="1" wp14:anchorId="7C95F7D9" wp14:editId="097B80AB">
+            <wp:simplePos x="0" y="0"/>
+            <wp:positionH relativeFrom="page">
+              <wp:posOffset>2758440</wp:posOffset>
+            </wp:positionH>
+            <wp:positionV relativeFrom="paragraph">
+              <wp:posOffset>481965</wp:posOffset>
+            </wp:positionV>
+            <wp:extent cx="2293620" cy="2103120"/>
+            <wp:effectExtent l="0" t="0" r="0" b="0"/>
+            <wp:wrapTopAndBottom/>
+            <wp:docPr id="642123513" name="Picture 6"/>
+            <wp:cNvGraphicFramePr>
+              <a:graphicFrameLocks xmlns:a="http://schemas.openxmlformats.org/drawingml/2006/main"/>
+            </wp:cNvGraphicFramePr>
+            <a:graphic xmlns:a="http://schemas.openxmlformats.org/drawingml/2006/main">
+              <a:graphicData uri="http://schemas.openxmlformats.org/drawingml/2006/picture">
+                <pic:pic xmlns:pic="http://schemas.openxmlformats.org/drawingml/2006/picture">
+                  <pic:nvPicPr>
+                    <pic:cNvPr id="0" name="Image 4"/>
+                    <pic:cNvPicPr>
+                      <a:picLocks noChangeArrowheads="1"/>
+                    </pic:cNvPicPr>
+                  </pic:nvPicPr>
+                  <pic:blipFill>
+                    <a:blip r:embed="rId5" cstate="print">
+                      <a:extLst>
+                        <a:ext uri="{28A0092B-C50C-407E-A947-70E740481C1C}">
+                          <a14:useLocalDpi xmlns:a14="http://schemas.microsoft.com/office/drawing/2010/main" val="0"/>
+                        </a:ext>
+                      </a:extLst>
+                    </a:blip>
+                    <a:srcRect/>
+                    <a:stretch>
+                      <a:fillRect/>
+                    </a:stretch>
+                  </pic:blipFill>
+                  <pic:spPr bwMode="auto">
+                    <a:xfrm>
+                      <a:off x="0" y="0"/>
+                      <a:ext cx="2293620" cy="2103120"/>
+                    </a:xfrm>
+                    <a:prstGeom prst="rect">
+                      <a:avLst/>
+                    </a:prstGeom>
+                    <a:noFill/>
+                  </pic:spPr>
+                </pic:pic>
+              </a:graphicData>
+            </a:graphic>
+            <wp14:sizeRelH relativeFrom="page">
+              <wp14:pctWidth>0</wp14:pctWidth>
+            </wp14:sizeRelH>
+            <wp14:sizeRelV relativeFrom="page">
+              <wp14:pctHeight>0</wp14:pctHeight>
+            </wp14:sizeRelV>
+          </wp:anchor>
+        </w:drawing>
+      </w:r>
+    </w:p>
+    <w:p>
+      <w:pPr>
+        <w:jc w:val="center"/>
+        <w:rPr>
+          <w:rFonts w:ascii="Times New Roman" w:hAnsi="Times New Roman" w:cs="Times New Roman"/>
+          <w:sz w:val="28"/>
+          <w:szCs w:val="28"/>
+        </w:rPr>
+      </w:pPr>
+    </w:p>
+    <w:p>
+      <w:pPr>
+        <w:jc w:val="center"/>
+        <w:rPr>
+          <w:rFonts w:ascii="Times New Roman" w:hAnsi="Times New Roman" w:cs="Times New Roman"/>
+          <w:sz w:val="28"/>
+          <w:szCs w:val="28"/>
+        </w:rPr>
+      </w:pPr>
+    </w:p>
+    <w:p>
+      <w:pPr>
+        <w:jc w:val="center"/>
+        <w:rPr>
+          <w:rFonts w:ascii="Times New Roman" w:hAnsi="Times New Roman" w:cs="Times New Roman"/>
+          <w:b/>
+          <w:bCs/>
+          <w:sz w:val="28"/>
+          <w:szCs w:val="28"/>
+        </w:rPr>
+      </w:pPr>
+      <w:r>
+        <w:rPr>
+          <w:rFonts w:ascii="Times New Roman" w:hAnsi="Times New Roman" w:cs="Times New Roman"/>
+          <w:b/>
+          <w:bCs/>
+          <w:sz w:val="28"/>
+          <w:szCs w:val="28"/>
+        </w:rPr>
+        <w:t>DEPARTMENT OF COMPUTER SCIENCE</w:t>
+      </w:r>
+    </w:p>
+    <w:p>
+      <w:pPr>
+        <w:jc w:val="center"/>
+        <w:rPr>
+          <w:rFonts w:ascii="Times New Roman" w:hAnsi="Times New Roman" w:cs="Times New Roman"/>
+          <w:b/>
+          <w:bCs/>
+          <w:sz w:val="28"/>
+          <w:szCs w:val="28"/>
+        </w:rPr>
+      </w:pPr>
+      <w:r>
+        <w:rPr>
+          <w:rFonts w:ascii="Times New Roman" w:hAnsi="Times New Roman" w:cs="Times New Roman"/>
+          <w:b/>
+          <w:bCs/>
+          <w:sz w:val="28"/>
+          <w:szCs w:val="28"/>
+        </w:rPr>
+        <w:t>SCHOOL OF ENGINEERING &amp; TECHNOLOGY</w:t>
+      </w:r>
+    </w:p>
+    <w:p>
+      <w:pPr>
+        <w:jc w:val="center"/>
+        <w:rPr>
+          <w:rFonts w:ascii="Times New Roman" w:hAnsi="Times New Roman" w:cs="Times New Roman"/>
+          <w:b/>
+          <w:bCs/>
+          <w:sz w:val="28"/>
+          <w:szCs w:val="28"/>
+        </w:rPr>
+      </w:pPr>
+      <w:r>
+        <w:rPr>
+          <w:rFonts w:ascii="Times New Roman" w:hAnsi="Times New Roman" w:cs="Times New Roman"/>
+          <w:b/>
+          <w:bCs/>
+          <w:sz w:val="28"/>
+          <w:szCs w:val="28"/>
+        </w:rPr>
+        <w:t>PONDICHERRYUNIVERSITY</w:t>
+      </w:r>
+    </w:p>
+    <w:p>
+      <w:pPr>
+        <w:jc w:val="center"/>
+        <w:rPr>
+          <w:rFonts w:ascii="Times New Roman" w:hAnsi="Times New Roman" w:cs="Times New Roman"/>
+          <w:b/>
+          <w:bCs/>
+          <w:sz w:val="28"/>
+          <w:szCs w:val="28"/>
+        </w:rPr>
+      </w:pPr>
+      <w:r>
+        <w:rPr>
+          <w:rFonts w:ascii="Times New Roman" w:hAnsi="Times New Roman" w:cs="Times New Roman"/>
+          <w:b/>
+          <w:bCs/>
+          <w:sz w:val="28"/>
+          <w:szCs w:val="28"/>
+        </w:rPr>
+        <w:t xml:space="preserve"> MAY 202</w:t>
+      </w:r>
+      <w:r>
+        <w:rPr>
+          <w:rFonts w:ascii="Times New Roman" w:hAnsi="Times New Roman" w:cs="Times New Roman"/>
+          <w:b/>
+          <w:bCs/>
+          <w:sz w:val="28"/>
+          <w:szCs w:val="28"/>
+        </w:rPr>
+        <w:t>4</w:t>
+      </w:r>
+    </w:p>
+    <w:p>
+      <w:pPr>
+        <w:jc w:val="center"/>
+        <w:rPr>
+          <w:rFonts w:ascii="Times New Roman" w:hAnsi="Times New Roman" w:cs="Times New Roman"/>
+          <w:sz w:val="28"/>
+          <w:szCs w:val="28"/>
+        </w:rPr>
+      </w:pPr>
+    </w:p>
+    <w:p>
+      <w:pPr>
+        <w:jc w:val="center"/>
+        <w:rPr>
+          <w:rFonts w:ascii="Times New Roman" w:hAnsi="Times New Roman" w:cs="Times New Roman"/>
+          <w:sz w:val="28"/>
+          <w:szCs w:val="28"/>
+        </w:rPr>
+      </w:pPr>
+    </w:p>
+    <w:p>
+      <w:pPr>
+        <w:jc w:val="center"/>
+        <w:rPr>
+          <w:rFonts w:ascii="Times New Roman" w:hAnsi="Times New Roman" w:cs="Times New Roman"/>
+          <w:b/>
+          <w:bCs/>
+          <w:sz w:val="32"/>
+          <w:szCs w:val="32"/>
+        </w:rPr>
+      </w:pPr>
+      <w:r>
+        <w:rPr>
+          <w:rFonts w:ascii="Times New Roman" w:hAnsi="Times New Roman" w:cs="Times New Roman"/>
+          <w:b/>
+          <w:bCs/>
+          <w:sz w:val="32"/>
+          <w:szCs w:val="32"/>
+        </w:rPr>
+        <w:lastRenderedPageBreak/>
+        <w:t xml:space="preserve">BONAFIDE CERTIFICATE </w:t>
+      </w:r>
+    </w:p>
+    <w:p>
+      <w:pPr>
+        <w:jc w:val="center"/>
+        <w:rPr>
+          <w:rFonts w:ascii="Times New Roman" w:hAnsi="Times New Roman" w:cs="Times New Roman"/>
+          <w:b/>
+          <w:bCs/>
+          <w:sz w:val="24"/>
+          <w:szCs w:val="24"/>
+        </w:rPr>
+      </w:pPr>
+    </w:p>
+    <w:p>
+      <w:pPr>
+        <w:spacing w:line="276" w:lineRule="auto"/>
+        <w:rPr>
+          <w:rFonts w:ascii="Times New Roman" w:hAnsi="Times New Roman" w:cs="Times New Roman"/>
+          <w:sz w:val="24"/>
+          <w:szCs w:val="24"/>
+        </w:rPr>
+      </w:pPr>
+      <w:r>
+        <w:rPr>
+          <w:rFonts w:ascii="Times New Roman" w:hAnsi="Times New Roman" w:cs="Times New Roman"/>
+          <w:sz w:val="24"/>
+          <w:szCs w:val="24"/>
+        </w:rPr>
+        <w:t>This is to certify that this project work entitled “</w:t>
+      </w:r>
+      <w:r>
+        <w:rPr>
+          <w:rFonts w:ascii="Times New Roman" w:hAnsi="Times New Roman" w:cs="Times New Roman"/>
+          <w:b/>
+          <w:bCs/>
+          <w:sz w:val="24"/>
+          <w:szCs w:val="24"/>
+        </w:rPr>
+        <w:t>SPEECH EMOTION RECOGNITION</w:t>
+      </w:r>
+      <w:r>
+        <w:rPr>
+          <w:rFonts w:ascii="Times New Roman" w:hAnsi="Times New Roman" w:cs="Times New Roman"/>
+          <w:sz w:val="24"/>
+          <w:szCs w:val="24"/>
+        </w:rPr>
+        <w:t xml:space="preserve">” is a bonafide record of work done by </w:t>
+      </w:r>
+      <w:r>
+        <w:rPr>
+          <w:rFonts w:ascii="Times New Roman" w:hAnsi="Times New Roman" w:cs="Times New Roman"/>
+          <w:b/>
+          <w:bCs/>
+          <w:sz w:val="24"/>
+          <w:szCs w:val="24"/>
+        </w:rPr>
+        <w:t>Mr. DHEEPAN G</w:t>
+      </w:r>
+      <w:r>
+        <w:rPr>
+          <w:rFonts w:ascii="Times New Roman" w:hAnsi="Times New Roman" w:cs="Times New Roman"/>
+          <w:sz w:val="24"/>
+          <w:szCs w:val="24"/>
+        </w:rPr>
+        <w:t xml:space="preserve"> (Reg. Number 22352018) in the partial fulfilment for the degree of Master of Computer Applications of Pondicherry University. </w:t>
+      </w:r>
+    </w:p>
+    <w:p>
+      <w:pPr>
+        <w:spacing w:line="276" w:lineRule="auto"/>
+        <w:rPr>
+          <w:rFonts w:ascii="Times New Roman" w:hAnsi="Times New Roman" w:cs="Times New Roman"/>
+          <w:sz w:val="24"/>
+          <w:szCs w:val="24"/>
+        </w:rPr>
+      </w:pPr>
+      <w:r>
+        <w:rPr>
+          <w:rFonts w:ascii="Times New Roman" w:hAnsi="Times New Roman" w:cs="Times New Roman"/>
+          <w:sz w:val="24"/>
+          <w:szCs w:val="24"/>
+        </w:rPr>
+        <w:t>This work has not been submitted elsewhere for the award of any other degree to the best of our knowledge.</w:t>
+      </w:r>
+    </w:p>
+    <w:p>
+      <w:pPr>
+        <w:spacing w:line="276" w:lineRule="auto"/>
+        <w:rPr>
+          <w:rFonts w:ascii="Times New Roman" w:hAnsi="Times New Roman" w:cs="Times New Roman"/>
+          <w:sz w:val="24"/>
+          <w:szCs w:val="24"/>
+        </w:rPr>
+      </w:pPr>
+    </w:p>
+    <w:p>
+      <w:pPr>
+        <w:spacing w:line="276" w:lineRule="auto"/>
+        <w:rPr>
+          <w:rFonts w:ascii="Times New Roman" w:hAnsi="Times New Roman" w:cs="Times New Roman"/>
+          <w:b/>
+          <w:bCs/>
+          <w:sz w:val="24"/>
+          <w:szCs w:val="24"/>
+        </w:rPr>
+      </w:pPr>
+      <w:r>
+        <w:rPr>
+          <w:rFonts w:ascii="Times New Roman" w:hAnsi="Times New Roman" w:cs="Times New Roman"/>
+          <w:b/>
+          <w:bCs/>
+          <w:sz w:val="24"/>
+          <w:szCs w:val="24"/>
+        </w:rPr>
+        <w:t>INTERNAL GUIDE</w:t>
+      </w:r>
+      <w:r>
+        <w:rPr>
+          <w:rFonts w:ascii="Times New Roman" w:hAnsi="Times New Roman" w:cs="Times New Roman"/>
+          <w:b/>
+          <w:bCs/>
+          <w:sz w:val="24"/>
+          <w:szCs w:val="24"/>
+        </w:rPr>
+        <w:tab/>
+      </w:r>
+      <w:r>
+        <w:rPr>
+          <w:rFonts w:ascii="Times New Roman" w:hAnsi="Times New Roman" w:cs="Times New Roman"/>
+          <w:b/>
+          <w:bCs/>
+          <w:sz w:val="24"/>
+          <w:szCs w:val="24"/>
+        </w:rPr>
+        <w:tab/>
+      </w:r>
+      <w:r>
+        <w:rPr>
+          <w:rFonts w:ascii="Times New Roman" w:hAnsi="Times New Roman" w:cs="Times New Roman"/>
+          <w:b/>
+          <w:bCs/>
+          <w:sz w:val="24"/>
+          <w:szCs w:val="24"/>
+        </w:rPr>
+        <w:tab/>
+      </w:r>
+      <w:r>
+        <w:rPr>
+          <w:rFonts w:ascii="Times New Roman" w:hAnsi="Times New Roman" w:cs="Times New Roman"/>
+          <w:b/>
+          <w:bCs/>
+          <w:sz w:val="24"/>
+          <w:szCs w:val="24"/>
+        </w:rPr>
+        <w:tab/>
+      </w:r>
+      <w:r>
+        <w:rPr>
+          <w:rFonts w:ascii="Times New Roman" w:hAnsi="Times New Roman" w:cs="Times New Roman"/>
+          <w:b/>
+          <w:bCs/>
+          <w:sz w:val="24"/>
+          <w:szCs w:val="24"/>
+        </w:rPr>
+        <w:tab/>
+      </w:r>
+      <w:r>
+        <w:rPr>
+          <w:rFonts w:ascii="Times New Roman" w:hAnsi="Times New Roman" w:cs="Times New Roman"/>
+          <w:b/>
+          <w:bCs/>
+          <w:sz w:val="24"/>
+          <w:szCs w:val="24"/>
+        </w:rPr>
+        <w:t xml:space="preserve">      </w:t>
+      </w:r>
+      <w:r>
+        <w:rPr>
+          <w:rFonts w:ascii="Times New Roman" w:hAnsi="Times New Roman" w:cs="Times New Roman"/>
+          <w:b/>
+          <w:bCs/>
+          <w:sz w:val="24"/>
+          <w:szCs w:val="24"/>
+        </w:rPr>
+        <w:t>HEAD OF THE DEPARTMENT</w:t>
+      </w:r>
+    </w:p>
+    <w:p>
+      <w:pPr>
+        <w:spacing w:line="276" w:lineRule="auto"/>
+        <w:rPr>
+          <w:rFonts w:ascii="Times New Roman" w:hAnsi="Times New Roman" w:cs="Times New Roman"/>
+          <w:b/>
+          <w:bCs/>
+          <w:sz w:val="24"/>
+          <w:szCs w:val="24"/>
+        </w:rPr>
+      </w:pPr>
+    </w:p>
+    <w:p>
+      <w:pPr>
+        <w:spacing w:line="276" w:lineRule="auto"/>
+        <w:rPr>
+          <w:rFonts w:ascii="Times New Roman" w:hAnsi="Times New Roman" w:cs="Times New Roman"/>
+          <w:b/>
+          <w:bCs/>
+          <w:sz w:val="24"/>
+          <w:szCs w:val="24"/>
+        </w:rPr>
+      </w:pPr>
+      <w:r>
+        <w:rPr>
+          <w:rFonts w:ascii="Times New Roman" w:hAnsi="Times New Roman" w:cs="Times New Roman"/>
+          <w:b/>
+          <w:bCs/>
+          <w:sz w:val="24"/>
+          <w:szCs w:val="24"/>
+        </w:rPr>
+        <w:t>DR.S.L.JAYALAKSHMI</w:t>
+      </w:r>
+      <w:r>
+        <w:rPr>
+          <w:rFonts w:ascii="Times New Roman" w:hAnsi="Times New Roman" w:cs="Times New Roman"/>
+          <w:b/>
+          <w:bCs/>
+          <w:sz w:val="24"/>
+          <w:szCs w:val="24"/>
+        </w:rPr>
+        <w:tab/>
+      </w:r>
+      <w:r>
+        <w:rPr>
+          <w:rFonts w:ascii="Times New Roman" w:hAnsi="Times New Roman" w:cs="Times New Roman"/>
+          <w:b/>
+          <w:bCs/>
+          <w:sz w:val="24"/>
+          <w:szCs w:val="24"/>
+        </w:rPr>
+        <w:tab/>
+      </w:r>
+      <w:r>
+        <w:rPr>
+          <w:rFonts w:ascii="Times New Roman" w:hAnsi="Times New Roman" w:cs="Times New Roman"/>
+          <w:b/>
+          <w:bCs/>
+          <w:sz w:val="24"/>
+          <w:szCs w:val="24"/>
+        </w:rPr>
+        <w:tab/>
+      </w:r>
+      <w:r>
+        <w:rPr>
+          <w:rFonts w:ascii="Times New Roman" w:hAnsi="Times New Roman" w:cs="Times New Roman"/>
+          <w:b/>
+          <w:bCs/>
+          <w:sz w:val="24"/>
+          <w:szCs w:val="24"/>
+        </w:rPr>
+        <w:tab/>
+      </w:r>
+      <w:r>
+        <w:rPr>
+          <w:rFonts w:ascii="Times New Roman" w:hAnsi="Times New Roman" w:cs="Times New Roman"/>
+          <w:b/>
+          <w:bCs/>
+          <w:sz w:val="24"/>
+          <w:szCs w:val="24"/>
+        </w:rPr>
+        <w:t xml:space="preserve">      </w:t>
+      </w:r>
+      <w:r>
+        <w:rPr>
+          <w:rFonts w:ascii="Times New Roman" w:hAnsi="Times New Roman" w:cs="Times New Roman"/>
+          <w:b/>
+          <w:bCs/>
+          <w:sz w:val="24"/>
+          <w:szCs w:val="24"/>
+        </w:rPr>
+        <w:t>Dr. S. K. V. JAYAKUMAR</w:t>
+      </w:r>
+    </w:p>
+    <w:p>
+      <w:pPr>
+        <w:spacing w:line="276" w:lineRule="auto"/>
+        <w:rPr>
+          <w:rFonts w:ascii="Times New Roman" w:hAnsi="Times New Roman" w:cs="Times New Roman"/>
+          <w:sz w:val="24"/>
+          <w:szCs w:val="24"/>
+        </w:rPr>
+      </w:pPr>
+      <w:r>
+        <w:rPr>
+          <w:rFonts w:ascii="Times New Roman" w:hAnsi="Times New Roman" w:cs="Times New Roman"/>
+          <w:sz w:val="24"/>
+          <w:szCs w:val="24"/>
+        </w:rPr>
+        <w:t>Assistant Professor</w:t>
+      </w:r>
+      <w:r>
+        <w:rPr>
+          <w:rFonts w:ascii="Times New Roman" w:hAnsi="Times New Roman" w:cs="Times New Roman"/>
+          <w:sz w:val="24"/>
+          <w:szCs w:val="24"/>
+        </w:rPr>
+        <w:tab/>
+      </w:r>
+      <w:r>
+        <w:rPr>
+          <w:rFonts w:ascii="Times New Roman" w:hAnsi="Times New Roman" w:cs="Times New Roman"/>
+          <w:sz w:val="24"/>
+          <w:szCs w:val="24"/>
+        </w:rPr>
+        <w:tab/>
+      </w:r>
+      <w:r>
+        <w:rPr>
+          <w:rFonts w:ascii="Times New Roman" w:hAnsi="Times New Roman" w:cs="Times New Roman"/>
+          <w:sz w:val="24"/>
+          <w:szCs w:val="24"/>
+        </w:rPr>
+        <w:tab/>
+      </w:r>
+      <w:r>
+        <w:rPr>
+          <w:rFonts w:ascii="Times New Roman" w:hAnsi="Times New Roman" w:cs="Times New Roman"/>
+          <w:sz w:val="24"/>
+          <w:szCs w:val="24"/>
+        </w:rPr>
+        <w:tab/>
+      </w:r>
+      <w:r>
+        <w:rPr>
+          <w:rFonts w:ascii="Times New Roman" w:hAnsi="Times New Roman" w:cs="Times New Roman"/>
+          <w:sz w:val="24"/>
+          <w:szCs w:val="24"/>
+        </w:rPr>
+        <w:tab/>
+      </w:r>
+      <w:r>
+        <w:rPr>
+          <w:rFonts w:ascii="Times New Roman" w:hAnsi="Times New Roman" w:cs="Times New Roman"/>
+          <w:sz w:val="24"/>
+          <w:szCs w:val="24"/>
+        </w:rPr>
+        <w:t xml:space="preserve">      </w:t>
+      </w:r>
+      <w:r>
+        <w:rPr>
+          <w:rFonts w:ascii="Times New Roman" w:hAnsi="Times New Roman" w:cs="Times New Roman"/>
+          <w:sz w:val="24"/>
+          <w:szCs w:val="24"/>
+        </w:rPr>
+        <w:t>Professor/HOD</w:t>
+      </w:r>
+    </w:p>
+    <w:p>
+      <w:pPr>
+        <w:spacing w:line="276" w:lineRule="auto"/>
+        <w:rPr>
+          <w:rFonts w:ascii="Times New Roman" w:hAnsi="Times New Roman" w:cs="Times New Roman"/>
+          <w:sz w:val="24"/>
+          <w:szCs w:val="24"/>
+        </w:rPr>
+      </w:pPr>
+      <w:r>
+        <w:rPr>
+          <w:rFonts w:ascii="Times New Roman" w:hAnsi="Times New Roman" w:cs="Times New Roman"/>
+          <w:sz w:val="24"/>
+          <w:szCs w:val="24"/>
+        </w:rPr>
+        <w:t>Department of Computer Science</w:t>
+      </w:r>
+      <w:r>
+        <w:rPr>
+          <w:rFonts w:ascii="Times New Roman" w:hAnsi="Times New Roman" w:cs="Times New Roman"/>
+          <w:sz w:val="24"/>
+          <w:szCs w:val="24"/>
+        </w:rPr>
+        <w:tab/>
+      </w:r>
+      <w:r>
+        <w:rPr>
+          <w:rFonts w:ascii="Times New Roman" w:hAnsi="Times New Roman" w:cs="Times New Roman"/>
+          <w:sz w:val="24"/>
+          <w:szCs w:val="24"/>
+        </w:rPr>
+        <w:tab/>
+      </w:r>
+      <w:r>
+        <w:rPr>
+          <w:rFonts w:ascii="Times New Roman" w:hAnsi="Times New Roman" w:cs="Times New Roman"/>
+          <w:sz w:val="24"/>
+          <w:szCs w:val="24"/>
+        </w:rPr>
+        <w:tab/>
+      </w:r>
+      <w:r>
+        <w:rPr>
+          <w:rFonts w:ascii="Times New Roman" w:hAnsi="Times New Roman" w:cs="Times New Roman"/>
+          <w:sz w:val="24"/>
+          <w:szCs w:val="24"/>
+        </w:rPr>
+        <w:t xml:space="preserve">      </w:t>
+      </w:r>
+      <w:r>
+        <w:rPr>
+          <w:rFonts w:ascii="Times New Roman" w:hAnsi="Times New Roman" w:cs="Times New Roman"/>
+          <w:sz w:val="24"/>
+          <w:szCs w:val="24"/>
+        </w:rPr>
+        <w:t>Department of Comp</w:t>
+      </w:r>
+      <w:r>
+        <w:rPr>
+          <w:rFonts w:ascii="Times New Roman" w:hAnsi="Times New Roman" w:cs="Times New Roman"/>
+          <w:sz w:val="24"/>
+          <w:szCs w:val="24"/>
+        </w:rPr>
+        <w:t>uter Science</w:t>
+      </w:r>
+    </w:p>
+    <w:p>
+      <w:pPr>
+        <w:spacing w:line="276" w:lineRule="auto"/>
+        <w:rPr>
+          <w:rFonts w:ascii="Times New Roman" w:hAnsi="Times New Roman" w:cs="Times New Roman"/>
+          <w:sz w:val="24"/>
+          <w:szCs w:val="24"/>
+        </w:rPr>
+      </w:pPr>
+      <w:r>
+        <w:rPr>
+          <w:rFonts w:ascii="Times New Roman" w:hAnsi="Times New Roman" w:cs="Times New Roman"/>
+          <w:sz w:val="24"/>
+          <w:szCs w:val="24"/>
+        </w:rPr>
+        <w:t>School of Engineering &amp; Technology</w:t>
+      </w:r>
+      <w:r>
+        <w:rPr>
+          <w:rFonts w:ascii="Times New Roman" w:hAnsi="Times New Roman" w:cs="Times New Roman"/>
+          <w:sz w:val="24"/>
+          <w:szCs w:val="24"/>
+        </w:rPr>
+        <w:tab/>
+      </w:r>
+      <w:r>
+        <w:rPr>
+          <w:rFonts w:ascii="Times New Roman" w:hAnsi="Times New Roman" w:cs="Times New Roman"/>
+          <w:sz w:val="24"/>
+          <w:szCs w:val="24"/>
+        </w:rPr>
+        <w:tab/>
+      </w:r>
+      <w:r>
+        <w:rPr>
+          <w:rFonts w:ascii="Times New Roman" w:hAnsi="Times New Roman" w:cs="Times New Roman"/>
+          <w:sz w:val="24"/>
+          <w:szCs w:val="24"/>
+        </w:rPr>
+        <w:tab/>
+      </w:r>
+      <w:r>
+        <w:rPr>
+          <w:rFonts w:ascii="Times New Roman" w:hAnsi="Times New Roman" w:cs="Times New Roman"/>
+          <w:sz w:val="24"/>
+          <w:szCs w:val="24"/>
+        </w:rPr>
+        <w:t xml:space="preserve">      </w:t>
+      </w:r>
+      <w:r>
+        <w:rPr>
+          <w:rFonts w:ascii="Times New Roman" w:hAnsi="Times New Roman" w:cs="Times New Roman"/>
+          <w:sz w:val="24"/>
+          <w:szCs w:val="24"/>
+        </w:rPr>
+        <w:t>School of Engineering &amp; Technology</w:t>
+      </w:r>
+    </w:p>
+    <w:p>
+      <w:pPr>
+        <w:spacing w:line="276" w:lineRule="auto"/>
+        <w:rPr>
+          <w:rFonts w:ascii="Times New Roman" w:hAnsi="Times New Roman" w:cs="Times New Roman"/>
+          <w:sz w:val="24"/>
+          <w:szCs w:val="24"/>
+        </w:rPr>
+      </w:pPr>
+      <w:r>
+        <w:rPr>
+          <w:rFonts w:ascii="Times New Roman" w:hAnsi="Times New Roman" w:cs="Times New Roman"/>
+          <w:sz w:val="24"/>
+          <w:szCs w:val="24"/>
+        </w:rPr>
+        <w:t>Pondicherry University</w:t>
+      </w:r>
+      <w:r>
+        <w:rPr>
+          <w:rFonts w:ascii="Times New Roman" w:hAnsi="Times New Roman" w:cs="Times New Roman"/>
+          <w:sz w:val="24"/>
+          <w:szCs w:val="24"/>
+        </w:rPr>
+        <w:tab/>
+      </w:r>
+      <w:r>
+        <w:rPr>
+          <w:rFonts w:ascii="Times New Roman" w:hAnsi="Times New Roman" w:cs="Times New Roman"/>
+          <w:sz w:val="24"/>
+          <w:szCs w:val="24"/>
+        </w:rPr>
+        <w:tab/>
+      </w:r>
+      <w:r>
+        <w:rPr>
+          <w:rFonts w:ascii="Times New Roman" w:hAnsi="Times New Roman" w:cs="Times New Roman"/>
+          <w:sz w:val="24"/>
+          <w:szCs w:val="24"/>
+        </w:rPr>
+        <w:tab/>
+      </w:r>
+      <w:r>
+        <w:rPr>
+          <w:rFonts w:ascii="Times New Roman" w:hAnsi="Times New Roman" w:cs="Times New Roman"/>
+          <w:sz w:val="24"/>
+          <w:szCs w:val="24"/>
+        </w:rPr>
+        <w:tab/>
+      </w:r>
+      <w:r>
+        <w:rPr>
+          <w:rFonts w:ascii="Times New Roman" w:hAnsi="Times New Roman" w:cs="Times New Roman"/>
+          <w:sz w:val="24"/>
+          <w:szCs w:val="24"/>
+        </w:rPr>
+        <w:t xml:space="preserve">      </w:t>
+      </w:r>
+      <w:r>
+        <w:rPr>
+          <w:rFonts w:ascii="Times New Roman" w:hAnsi="Times New Roman" w:cs="Times New Roman"/>
+          <w:sz w:val="24"/>
+          <w:szCs w:val="24"/>
+        </w:rPr>
+        <w:t>Pondicherry University</w:t>
+      </w:r>
+    </w:p>
+    <w:p>
+      <w:pPr>
+        <w:spacing w:line="276" w:lineRule="auto"/>
+        <w:rPr>
+          <w:rFonts w:ascii="Times New Roman" w:hAnsi="Times New Roman" w:cs="Times New Roman"/>
+          <w:sz w:val="24"/>
+          <w:szCs w:val="24"/>
+        </w:rPr>
+      </w:pPr>
+      <w:r>
+        <w:rPr>
+          <w:rFonts w:ascii="Times New Roman" w:hAnsi="Times New Roman" w:cs="Times New Roman"/>
+          <w:sz w:val="24"/>
+          <w:szCs w:val="24"/>
+        </w:rPr>
+        <w:t xml:space="preserve">Pondicherry </w:t>
+      </w:r>
+      <w:r>
+        <w:rPr>
+          <w:rFonts w:ascii="Times New Roman" w:hAnsi="Times New Roman" w:cs="Times New Roman"/>
+          <w:sz w:val="24"/>
+          <w:szCs w:val="24"/>
+        </w:rPr>
+        <w:t>–</w:t>
+      </w:r>
+      <w:r>
+        <w:rPr>
+          <w:rFonts w:ascii="Times New Roman" w:hAnsi="Times New Roman" w:cs="Times New Roman"/>
+          <w:sz w:val="24"/>
+          <w:szCs w:val="24"/>
+        </w:rPr>
+        <w:t xml:space="preserve"> 605</w:t>
+      </w:r>
+      <w:r>
+        <w:rPr>
+          <w:rFonts w:ascii="Times New Roman" w:hAnsi="Times New Roman" w:cs="Times New Roman"/>
+          <w:sz w:val="24"/>
+          <w:szCs w:val="24"/>
+        </w:rPr>
+        <w:t xml:space="preserve"> </w:t>
+      </w:r>
+      <w:r>
+        <w:rPr>
+          <w:rFonts w:ascii="Times New Roman" w:hAnsi="Times New Roman" w:cs="Times New Roman"/>
+          <w:sz w:val="24"/>
+          <w:szCs w:val="24"/>
+        </w:rPr>
+        <w:t>014</w:t>
+      </w:r>
+      <w:r>
+        <w:rPr>
+          <w:rFonts w:ascii="Times New Roman" w:hAnsi="Times New Roman" w:cs="Times New Roman"/>
+          <w:sz w:val="24"/>
+          <w:szCs w:val="24"/>
+        </w:rPr>
+        <w:tab/>
+      </w:r>
+      <w:r>
+        <w:rPr>
+          <w:rFonts w:ascii="Times New Roman" w:hAnsi="Times New Roman" w:cs="Times New Roman"/>
+          <w:sz w:val="24"/>
+          <w:szCs w:val="24"/>
+        </w:rPr>
+        <w:tab/>
+      </w:r>
+      <w:r>
+        <w:rPr>
+          <w:rFonts w:ascii="Times New Roman" w:hAnsi="Times New Roman" w:cs="Times New Roman"/>
+          <w:sz w:val="24"/>
+          <w:szCs w:val="24"/>
+        </w:rPr>
+        <w:tab/>
+      </w:r>
+      <w:r>
+        <w:rPr>
+          <w:rFonts w:ascii="Times New Roman" w:hAnsi="Times New Roman" w:cs="Times New Roman"/>
+          <w:sz w:val="24"/>
+          <w:szCs w:val="24"/>
+        </w:rPr>
+        <w:tab/>
+      </w:r>
+      <w:r>
+        <w:rPr>
+          <w:rFonts w:ascii="Times New Roman" w:hAnsi="Times New Roman" w:cs="Times New Roman"/>
+          <w:sz w:val="24"/>
+          <w:szCs w:val="24"/>
+        </w:rPr>
+        <w:t xml:space="preserve">      </w:t>
+      </w:r>
+      <w:r>
+        <w:rPr>
+          <w:rFonts w:ascii="Times New Roman" w:hAnsi="Times New Roman" w:cs="Times New Roman"/>
+          <w:sz w:val="24"/>
+          <w:szCs w:val="24"/>
+        </w:rPr>
+        <w:t>Pondicherry – 605 014</w:t>
+      </w:r>
+    </w:p>
+    <w:p>
+      <w:pPr>
+        <w:spacing w:line="276" w:lineRule="auto"/>
+        <w:rPr>
+          <w:rFonts w:ascii="Times New Roman" w:hAnsi="Times New Roman" w:cs="Times New Roman"/>
+          <w:sz w:val="24"/>
+          <w:szCs w:val="24"/>
+        </w:rPr>
+      </w:pPr>
+    </w:p>
+    <w:p>
+      <w:pPr>
+        <w:spacing w:line="276" w:lineRule="auto"/>
+        <w:rPr>
+          <w:rFonts w:ascii="Times New Roman" w:hAnsi="Times New Roman" w:cs="Times New Roman"/>
+          <w:sz w:val="24"/>
+          <w:szCs w:val="24"/>
+        </w:rPr>
+      </w:pPr>
+    </w:p>
+    <w:p>
+      <w:pPr>
+        <w:spacing w:line="276" w:lineRule="auto"/>
+        <w:rPr>
+          <w:rFonts w:ascii="Times New Roman" w:hAnsi="Times New Roman" w:cs="Times New Roman"/>
+          <w:sz w:val="24"/>
+          <w:szCs w:val="24"/>
+        </w:rPr>
+      </w:pPr>
+    </w:p>
+    <w:p>
+      <w:pPr>
+        <w:spacing w:line="276" w:lineRule="auto"/>
+        <w:rPr>
+          <w:rFonts w:ascii="Times New Roman" w:hAnsi="Times New Roman" w:cs="Times New Roman"/>
+          <w:sz w:val="24"/>
+          <w:szCs w:val="24"/>
+        </w:rPr>
+      </w:pPr>
+      <w:r>
+        <w:rPr>
+          <w:rFonts w:ascii="Times New Roman" w:hAnsi="Times New Roman" w:cs="Times New Roman"/>
+          <w:sz w:val="24"/>
+          <w:szCs w:val="24"/>
+        </w:rPr>
+        <w:t>Submitted for the Viva-Voce Examination held on:</w:t>
+      </w:r>
+    </w:p>
+    <w:p>
+      <w:pPr>
+        <w:spacing w:line="276" w:lineRule="auto"/>
+        <w:rPr>
+          <w:rFonts w:ascii="Times New Roman" w:hAnsi="Times New Roman" w:cs="Times New Roman"/>
+          <w:sz w:val="24"/>
+          <w:szCs w:val="24"/>
+        </w:rPr>
+      </w:pPr>
+    </w:p>
+    <w:p>
+      <w:pPr>
+        <w:spacing w:line="276" w:lineRule="auto"/>
+        <w:rPr>
+          <w:rFonts w:ascii="Times New Roman" w:hAnsi="Times New Roman" w:cs="Times New Roman"/>
+          <w:sz w:val="24"/>
+          <w:szCs w:val="24"/>
+        </w:rPr>
+      </w:pPr>
+    </w:p>
+    <w:p>
+      <w:pPr>
+        <w:spacing w:line="276" w:lineRule="auto"/>
+        <w:rPr>
+          <w:rFonts w:ascii="Times New Roman" w:hAnsi="Times New Roman" w:cs="Times New Roman"/>
+          <w:sz w:val="24"/>
+          <w:szCs w:val="24"/>
+        </w:rPr>
+      </w:pPr>
+    </w:p>
+    <w:p>
+      <w:pPr>
+        <w:spacing w:line="276" w:lineRule="auto"/>
+        <w:rPr>
+          <w:rFonts w:ascii="Times New Roman" w:hAnsi="Times New Roman" w:cs="Times New Roman"/>
+          <w:b/>
+          <w:bCs/>
+          <w:sz w:val="24"/>
+          <w:szCs w:val="24"/>
+        </w:rPr>
+      </w:pPr>
+      <w:r>
+        <w:rPr>
+          <w:rFonts w:ascii="Times New Roman" w:hAnsi="Times New Roman" w:cs="Times New Roman"/>
+          <w:b/>
+          <w:bCs/>
+          <w:sz w:val="24"/>
+          <w:szCs w:val="24"/>
+        </w:rPr>
+        <w:t>INTERNAL EXAMINER</w:t>
+      </w:r>
+      <w:r>
+        <w:rPr>
+          <w:rFonts w:ascii="Times New Roman" w:hAnsi="Times New Roman" w:cs="Times New Roman"/>
+          <w:b/>
+          <w:bCs/>
+          <w:sz w:val="24"/>
+          <w:szCs w:val="24"/>
+        </w:rPr>
+        <w:tab/>
+      </w:r>
+      <w:r>
+        <w:rPr>
+          <w:rFonts w:ascii="Times New Roman" w:hAnsi="Times New Roman" w:cs="Times New Roman"/>
+          <w:b/>
+          <w:bCs/>
+          <w:sz w:val="24"/>
+          <w:szCs w:val="24"/>
+        </w:rPr>
+        <w:tab/>
+      </w:r>
+      <w:r>
+        <w:rPr>
+          <w:rFonts w:ascii="Times New Roman" w:hAnsi="Times New Roman" w:cs="Times New Roman"/>
+          <w:b/>
+          <w:bCs/>
+          <w:sz w:val="24"/>
+          <w:szCs w:val="24"/>
+        </w:rPr>
+        <w:tab/>
+      </w:r>
+      <w:r>
+        <w:rPr>
+          <w:rFonts w:ascii="Times New Roman" w:hAnsi="Times New Roman" w:cs="Times New Roman"/>
+          <w:b/>
+          <w:bCs/>
+          <w:sz w:val="24"/>
+          <w:szCs w:val="24"/>
+        </w:rPr>
+        <w:tab/>
+      </w:r>
+      <w:r>
+        <w:rPr>
+          <w:rFonts w:ascii="Times New Roman" w:hAnsi="Times New Roman" w:cs="Times New Roman"/>
+          <w:b/>
+          <w:bCs/>
+          <w:sz w:val="24"/>
+          <w:szCs w:val="24"/>
+        </w:rPr>
+        <w:tab/>
+        <w:t>EXTERNAL EXAMINER</w:t>
+      </w:r>
+    </w:p>
+    <w:p>
+      <w:pPr>
+        <w:spacing w:line="276" w:lineRule="auto"/>
+        <w:rPr>
+          <w:rFonts w:ascii="Times New Roman" w:hAnsi="Times New Roman" w:cs="Times New Roman"/>
+          <w:sz w:val="24"/>
+          <w:szCs w:val="24"/>
+        </w:rPr>
+      </w:pPr>
+    </w:p>
+    <w:p>
+      <w:pPr>
+        <w:spacing w:line="276" w:lineRule="auto"/>
+        <w:rPr>
+          <w:rFonts w:ascii="Times New Roman" w:hAnsi="Times New Roman" w:cs="Times New Roman"/>
+          <w:sz w:val="24"/>
+          <w:szCs w:val="24"/>
+        </w:rPr>
+      </w:pPr>
+    </w:p>
+    <w:p>
+      <w:pPr>
+        <w:spacing w:line="276" w:lineRule="auto"/>
+        <w:rPr>
+          <w:rFonts w:ascii="Times New Roman" w:hAnsi="Times New Roman" w:cs="Times New Roman"/>
+          <w:sz w:val="24"/>
+          <w:szCs w:val="24"/>
+        </w:rPr>
+      </w:pPr>
+    </w:p>
+    <w:p>
+      <w:pPr>
+        <w:spacing w:line="276" w:lineRule="auto"/>
+        <w:rPr>
+          <w:rFonts w:ascii="Times New Roman" w:hAnsi="Times New Roman" w:cs="Times New Roman"/>
+          <w:sz w:val="24"/>
+          <w:szCs w:val="24"/>
+        </w:rPr>
+      </w:pPr>
+    </w:p>
+    <w:p>
+      <w:pPr>
+        <w:spacing w:line="276" w:lineRule="auto"/>
+        <w:rPr>
+          <w:rFonts w:ascii="Times New Roman" w:hAnsi="Times New Roman" w:cs="Times New Roman"/>
+          <w:sz w:val="24"/>
+          <w:szCs w:val="24"/>
+        </w:rPr>
+      </w:pPr>
+    </w:p>
+    <w:p>
+      <w:pPr>
+        <w:spacing w:line="276" w:lineRule="auto"/>
+        <w:rPr>
+          <w:rFonts w:ascii="Times New Roman" w:hAnsi="Times New Roman" w:cs="Times New Roman"/>
+          <w:sz w:val="24"/>
+          <w:szCs w:val="24"/>
+        </w:rPr>
+      </w:pPr>
+    </w:p>
+    <w:p>
+      <w:pPr>
+        <w:spacing w:line="276" w:lineRule="auto"/>
+        <w:jc w:val="center"/>
+        <w:rPr>
+          <w:rFonts w:ascii="Times New Roman" w:hAnsi="Times New Roman" w:cs="Times New Roman"/>
+          <w:b/>
+          <w:bCs/>
+          <w:sz w:val="28"/>
+          <w:szCs w:val="28"/>
+        </w:rPr>
+      </w:pPr>
+      <w:r>
+        <w:rPr>
+          <w:rFonts w:ascii="Times New Roman" w:hAnsi="Times New Roman" w:cs="Times New Roman"/>
+          <w:b/>
+          <w:bCs/>
+          <w:sz w:val="28"/>
+          <w:szCs w:val="28"/>
+        </w:rPr>
+        <w:lastRenderedPageBreak/>
+        <w:t>ACKNOWLEDGEMENT</w:t>
+      </w:r>
+    </w:p>
+    <w:p>
+      <w:pPr>
+        <w:spacing w:line="276" w:lineRule="auto"/>
+        <w:rPr>
+          <w:rFonts w:ascii="Times New Roman" w:hAnsi="Times New Roman" w:cs="Times New Roman"/>
+          <w:sz w:val="24"/>
+          <w:szCs w:val="24"/>
+        </w:rPr>
+      </w:pPr>
+    </w:p>
+    <w:p>
+      <w:pPr>
+        <w:spacing w:line="276" w:lineRule="auto"/>
+        <w:rPr>
+          <w:rFonts w:ascii="Times New Roman" w:hAnsi="Times New Roman" w:cs="Times New Roman"/>
+          <w:sz w:val="24"/>
+          <w:szCs w:val="24"/>
+        </w:rPr>
+      </w:pPr>
+    </w:p>
+    <w:p>
+      <w:pPr>
+        <w:spacing w:line="276" w:lineRule="auto"/>
+        <w:rPr>
+          <w:rFonts w:ascii="Times New Roman" w:hAnsi="Times New Roman" w:cs="Times New Roman"/>
+          <w:sz w:val="24"/>
+          <w:szCs w:val="24"/>
+        </w:rPr>
+      </w:pPr>
+    </w:p>
+    <w:p>
+      <w:pPr>
+        <w:spacing w:line="276" w:lineRule="auto"/>
+        <w:rPr>
+          <w:rFonts w:ascii="Times New Roman" w:hAnsi="Times New Roman" w:cs="Times New Roman"/>
+          <w:sz w:val="24"/>
+          <w:szCs w:val="24"/>
+        </w:rPr>
+      </w:pPr>
+      <w:r>
+        <w:rPr>
+          <w:rFonts w:ascii="Times New Roman" w:hAnsi="Times New Roman" w:cs="Times New Roman"/>
+          <w:sz w:val="24"/>
+          <w:szCs w:val="24"/>
+        </w:rPr>
+        <w:t>Every project, big or small, is successful largely due to the effort of a number of wonderful people who have always given their valuable advice or lent a helping hand. I sincerely appreciate the inspiration, support and guidance of all those people who have been instrumental in making this project a success.</w:t>
+      </w:r>
+    </w:p>
+    <w:p>
+      <w:pPr>
+        <w:spacing w:line="276" w:lineRule="auto"/>
+        <w:rPr>
+          <w:rFonts w:ascii="Times New Roman" w:hAnsi="Times New Roman" w:cs="Times New Roman"/>
+          <w:sz w:val="24"/>
+          <w:szCs w:val="24"/>
+        </w:rPr>
+      </w:pPr>
+    </w:p>
+    <w:p>
+      <w:pPr>
+        <w:spacing w:line="276" w:lineRule="auto"/>
+        <w:rPr>
+          <w:rFonts w:ascii="Times New Roman" w:hAnsi="Times New Roman" w:cs="Times New Roman"/>
+          <w:sz w:val="24"/>
+          <w:szCs w:val="24"/>
+        </w:rPr>
+      </w:pPr>
+    </w:p>
+    <w:p>
+      <w:pPr>
+        <w:spacing w:line="276" w:lineRule="auto"/>
+        <w:rPr>
+          <w:rFonts w:ascii="Times New Roman" w:hAnsi="Times New Roman" w:cs="Times New Roman"/>
+          <w:sz w:val="24"/>
+          <w:szCs w:val="24"/>
+        </w:rPr>
+      </w:pPr>
+      <w:r>
+        <w:rPr>
+          <w:rFonts w:ascii="Times New Roman" w:hAnsi="Times New Roman" w:cs="Times New Roman"/>
+          <w:sz w:val="24"/>
+          <w:szCs w:val="24"/>
+        </w:rPr>
+        <w:t xml:space="preserve">I express my heartfelt gratitude to my Project Guide </w:t>
+      </w:r>
+      <w:r>
+        <w:rPr>
+          <w:rFonts w:ascii="Times New Roman" w:hAnsi="Times New Roman" w:cs="Times New Roman"/>
+          <w:b/>
+          <w:bCs/>
+          <w:sz w:val="24"/>
+          <w:szCs w:val="24"/>
+        </w:rPr>
+        <w:t>Dr.S.L.JAYALAKSHMI</w:t>
+      </w:r>
+      <w:r>
+        <w:rPr>
+          <w:rFonts w:ascii="Times New Roman" w:hAnsi="Times New Roman" w:cs="Times New Roman"/>
+          <w:sz w:val="24"/>
+          <w:szCs w:val="24"/>
+        </w:rPr>
+        <w:t>, Assistant Professor, Department of Computer Science, Pondicherry University, Pondicherry, for her whole - hearted assistance and direction not only for the duration of the project but for the entire duration of the course. I will always remain grateful to her and whose constant care about me has provided a new direction to work.</w:t>
+      </w:r>
+    </w:p>
+    <w:p>
+      <w:pPr>
+        <w:spacing w:line="276" w:lineRule="auto"/>
+        <w:rPr>
+          <w:rFonts w:ascii="Times New Roman" w:hAnsi="Times New Roman" w:cs="Times New Roman"/>
+          <w:sz w:val="24"/>
+          <w:szCs w:val="24"/>
+        </w:rPr>
+      </w:pPr>
+    </w:p>
+    <w:p>
+      <w:pPr>
+        <w:spacing w:line="276" w:lineRule="auto"/>
+        <w:rPr>
+          <w:rFonts w:ascii="Times New Roman" w:hAnsi="Times New Roman" w:cs="Times New Roman"/>
+          <w:sz w:val="24"/>
+          <w:szCs w:val="24"/>
+        </w:rPr>
+      </w:pPr>
+    </w:p>
+    <w:p>
+      <w:pPr>
+        <w:spacing w:line="276" w:lineRule="auto"/>
+        <w:rPr>
+          <w:rFonts w:ascii="Times New Roman" w:hAnsi="Times New Roman" w:cs="Times New Roman"/>
+          <w:sz w:val="24"/>
+          <w:szCs w:val="24"/>
+        </w:rPr>
+      </w:pPr>
+      <w:r>
+        <w:rPr>
+          <w:rFonts w:ascii="Times New Roman" w:hAnsi="Times New Roman" w:cs="Times New Roman"/>
+          <w:sz w:val="24"/>
+          <w:szCs w:val="24"/>
+        </w:rPr>
+        <w:t xml:space="preserve">I express my gratitude to </w:t>
+      </w:r>
+      <w:r>
+        <w:rPr>
+          <w:rFonts w:ascii="Times New Roman" w:hAnsi="Times New Roman" w:cs="Times New Roman"/>
+          <w:b/>
+          <w:bCs/>
+          <w:sz w:val="24"/>
+          <w:szCs w:val="24"/>
+        </w:rPr>
+        <w:t>Dr. S. K. V. JAYAKUMAR</w:t>
+      </w:r>
+      <w:r>
+        <w:rPr>
+          <w:rFonts w:ascii="Times New Roman" w:hAnsi="Times New Roman" w:cs="Times New Roman"/>
+          <w:sz w:val="24"/>
+          <w:szCs w:val="24"/>
+        </w:rPr>
+        <w:t>, Professor and Head, Department of Computer Science, Pondicherry University, Pondicherry for her support and arranging the project in a good schedule</w:t>
+      </w:r>
+      <w:r>
+        <w:rPr>
+          <w:rFonts w:ascii="Times New Roman" w:hAnsi="Times New Roman" w:cs="Times New Roman"/>
+          <w:sz w:val="24"/>
+          <w:szCs w:val="24"/>
+        </w:rPr>
+        <w:t>.</w:t>
+      </w:r>
+    </w:p>
+    <w:p>
+      <w:pPr>
+        <w:spacing w:line="276" w:lineRule="auto"/>
+        <w:rPr>
+          <w:rFonts w:ascii="Times New Roman" w:hAnsi="Times New Roman" w:cs="Times New Roman"/>
+          <w:sz w:val="24"/>
+          <w:szCs w:val="24"/>
+        </w:rPr>
+      </w:pPr>
+    </w:p>
+    <w:p>
+      <w:pPr>
+        <w:spacing w:line="276" w:lineRule="auto"/>
+        <w:rPr>
+          <w:rFonts w:ascii="Times New Roman" w:hAnsi="Times New Roman" w:cs="Times New Roman"/>
+          <w:sz w:val="24"/>
+          <w:szCs w:val="24"/>
+        </w:rPr>
+      </w:pPr>
+    </w:p>
+    <w:p>
+      <w:pPr>
+        <w:spacing w:line="276" w:lineRule="auto"/>
+        <w:rPr>
+          <w:rFonts w:ascii="Times New Roman" w:hAnsi="Times New Roman" w:cs="Times New Roman"/>
+          <w:sz w:val="24"/>
+          <w:szCs w:val="24"/>
+        </w:rPr>
+      </w:pPr>
+      <w:r>
+        <w:rPr>
+          <w:rFonts w:ascii="Times New Roman" w:hAnsi="Times New Roman" w:cs="Times New Roman"/>
+          <w:sz w:val="24"/>
+          <w:szCs w:val="24"/>
+        </w:rPr>
+        <w:t>Finally, I would like to express my regards for all the faculty members of Department of Computer Science and others involved in this project, directly or indirectly</w:t>
+      </w:r>
+    </w:p>
+    <w:p>
+      <w:pPr>
+        <w:spacing w:line="276" w:lineRule="auto"/>
+        <w:rPr>
+          <w:rFonts w:ascii="Times New Roman" w:hAnsi="Times New Roman" w:cs="Times New Roman"/>
+          <w:sz w:val="24"/>
+          <w:szCs w:val="24"/>
+        </w:rPr>
+      </w:pPr>
+    </w:p>
+    <w:p>
+      <w:pPr>
+        <w:spacing w:line="276" w:lineRule="auto"/>
+        <w:rPr>
+          <w:rFonts w:ascii="Times New Roman" w:hAnsi="Times New Roman" w:cs="Times New Roman"/>
+          <w:sz w:val="24"/>
+          <w:szCs w:val="24"/>
+        </w:rPr>
+      </w:pPr>
+    </w:p>
+    <w:p>
+      <w:pPr>
+        <w:spacing w:line="276" w:lineRule="auto"/>
+        <w:rPr>
+          <w:rFonts w:ascii="Times New Roman" w:hAnsi="Times New Roman" w:cs="Times New Roman"/>
+          <w:sz w:val="24"/>
+          <w:szCs w:val="24"/>
+        </w:rPr>
+      </w:pPr>
+    </w:p>
+    <w:p>
+      <w:pPr>
+        <w:spacing w:line="276" w:lineRule="auto"/>
+        <w:jc w:val="right"/>
+        <w:rPr>
+          <w:rFonts w:ascii="Times New Roman" w:hAnsi="Times New Roman" w:cs="Times New Roman"/>
+          <w:b/>
+          <w:bCs/>
+          <w:sz w:val="24"/>
+          <w:szCs w:val="24"/>
+        </w:rPr>
+      </w:pPr>
+      <w:r>
+        <w:rPr>
+          <w:rFonts w:ascii="Times New Roman" w:hAnsi="Times New Roman" w:cs="Times New Roman"/>
+          <w:b/>
+          <w:bCs/>
+          <w:sz w:val="24"/>
+          <w:szCs w:val="24"/>
+        </w:rPr>
+        <w:t>(DHEEPAN G)</w:t>
+      </w:r>
+    </w:p>
+    <w:p>
+      <w:pPr>
+        <w:jc w:val="center"/>
+        <w:rPr>
+          <w:rFonts w:ascii="Times New Roman" w:hAnsi="Times New Roman" w:cs="Times New Roman"/>
+          <w:sz w:val="24"/>
+          <w:szCs w:val="24"/>
+        </w:rPr>
+      </w:pPr>
+    </w:p>
+    <w:p>
+      <w:pPr>
+        <w:jc w:val="center"/>
+        <w:rPr>
+          <w:rFonts w:ascii="Times New Roman" w:hAnsi="Times New Roman" w:cs="Times New Roman"/>
+          <w:sz w:val="24"/>
+          <w:szCs w:val="24"/>
+        </w:rPr>
+      </w:pPr>
+    </w:p>
+    <w:p>
+      <w:pPr>
+        <w:jc w:val="center"/>
+        <w:rPr>
+          <w:rFonts w:ascii="Times New Roman" w:hAnsi="Times New Roman" w:cs="Times New Roman"/>
+          <w:sz w:val="24"/>
+          <w:szCs w:val="24"/>
+        </w:rPr>
+      </w:pPr>
+    </w:p>
+    <w:p>
+      <w:pPr>
+        <w:jc w:val="center"/>
+        <w:rPr>
+          <w:rFonts w:ascii="Times New Roman" w:hAnsi="Times New Roman" w:cs="Times New Roman"/>
+          <w:sz w:val="24"/>
+          <w:szCs w:val="24"/>
+        </w:rPr>
+      </w:pPr>
+    </w:p>
+    <w:p>
+      <w:pPr>
+        <w:jc w:val="center"/>
+        <w:rPr>
+          <w:rFonts w:ascii="Times New Roman" w:hAnsi="Times New Roman" w:cs="Times New Roman"/>
+          <w:sz w:val="24"/>
+          <w:szCs w:val="24"/>
+        </w:rPr>
+      </w:pPr>
+    </w:p>
+    <w:p>
+      <w:pPr>
+        <w:jc w:val="center"/>
+        <w:rPr>
+          <w:rFonts w:ascii="Times New Roman" w:hAnsi="Times New Roman" w:cs="Times New Roman"/>
+          <w:sz w:val="24"/>
+          <w:szCs w:val="24"/>
         </w:rPr>
       </w:pPr>
     </w:p>
@@ -282,23 +2687,13 @@
         </w:rPr>
         <w:t xml:space="preserve">Recommended: Intel Core i5 or </w:t>
       </w:r>
-      <w:proofErr w:type="spellStart"/>
-      <w:r>
-        <w:rPr>
-          <w:rFonts w:ascii="Times New Roman" w:hAnsi="Times New Roman" w:cs="Times New Roman"/>
-          <w:sz w:val="24"/>
-          <w:szCs w:val="24"/>
-        </w:rPr>
-        <w:t>Ryzen</w:t>
-      </w:r>
-      <w:proofErr w:type="spellEnd"/>
-      <w:r>
-        <w:rPr>
-          <w:rFonts w:ascii="Times New Roman" w:hAnsi="Times New Roman" w:cs="Times New Roman"/>
-          <w:sz w:val="24"/>
-          <w:szCs w:val="24"/>
-        </w:rPr>
-        <w:t xml:space="preserve"> 5</w:t>
+      <w:r>
+        <w:rPr>
+          <w:rFonts w:ascii="Times New Roman" w:hAnsi="Times New Roman" w:cs="Times New Roman"/>
+          <w:sz w:val="24"/>
+          <w:szCs w:val="24"/>
+        </w:rPr>
+        <w:t>Ryzen 5</w:t>
       </w:r>
       <w:r>
         <w:rPr>
@@ -454,6 +2849,17 @@
         </w:rPr>
         <w:t>Additional space may be required depending on the size of datasets and generated files.</w:t>
       </w:r>
+    </w:p>
+    <w:p>
+      <w:pPr>
+        <w:rPr>
+          <w:rFonts w:ascii="Times New Roman" w:hAnsi="Times New Roman" w:cs="Times New Roman"/>
+          <w:b/>
+          <w:bCs/>
+          <w:sz w:val="24"/>
+          <w:szCs w:val="24"/>
+        </w:rPr>
+      </w:pPr>
     </w:p>
     <w:p>
       <w:pPr>
@@ -609,7 +3015,7 @@
         </w:rPr>
         <w:t>website </w:t>
       </w:r>
-      <w:hyperlink r:id="rId5" w:history="1">
+      <w:hyperlink r:id="rId6" w:history="1">
         <w:r>
           <w:rPr>
             <w:rStyle w:val="Hyperlink"/>
@@ -708,23 +3114,13 @@
           <w:szCs w:val="24"/>
         </w:rPr>
       </w:pPr>
-      <w:proofErr w:type="spellStart"/>
-      <w:r>
-        <w:rPr>
-          <w:rFonts w:ascii="Times New Roman" w:hAnsi="Times New Roman" w:cs="Times New Roman"/>
-          <w:sz w:val="24"/>
-          <w:szCs w:val="24"/>
-        </w:rPr>
-        <w:t>librosa</w:t>
-      </w:r>
-      <w:proofErr w:type="spellEnd"/>
-      <w:r>
-        <w:rPr>
-          <w:rFonts w:ascii="Times New Roman" w:hAnsi="Times New Roman" w:cs="Times New Roman"/>
-          <w:sz w:val="24"/>
-          <w:szCs w:val="24"/>
-        </w:rPr>
-        <w:t>: For audio feature extraction.</w:t>
+      <w:r>
+        <w:rPr>
+          <w:rFonts w:ascii="Times New Roman" w:hAnsi="Times New Roman" w:cs="Times New Roman"/>
+          <w:sz w:val="24"/>
+          <w:szCs w:val="24"/>
+        </w:rPr>
+        <w:t>librosa: For audio feature extraction.</w:t>
       </w:r>
     </w:p>
     <w:p>
@@ -736,23 +3132,13 @@
           <w:szCs w:val="24"/>
         </w:rPr>
       </w:pPr>
-      <w:proofErr w:type="spellStart"/>
-      <w:r>
-        <w:rPr>
-          <w:rFonts w:ascii="Times New Roman" w:hAnsi="Times New Roman" w:cs="Times New Roman"/>
-          <w:sz w:val="24"/>
-          <w:szCs w:val="24"/>
-        </w:rPr>
-        <w:t>pydub</w:t>
-      </w:r>
-      <w:proofErr w:type="spellEnd"/>
-      <w:r>
-        <w:rPr>
-          <w:rFonts w:ascii="Times New Roman" w:hAnsi="Times New Roman" w:cs="Times New Roman"/>
-          <w:sz w:val="24"/>
-          <w:szCs w:val="24"/>
-        </w:rPr>
-        <w:t>: For audio processing and manipulation.</w:t>
+      <w:r>
+        <w:rPr>
+          <w:rFonts w:ascii="Times New Roman" w:hAnsi="Times New Roman" w:cs="Times New Roman"/>
+          <w:sz w:val="24"/>
+          <w:szCs w:val="24"/>
+        </w:rPr>
+        <w:t>pydub: For audio processing and manipulation.</w:t>
       </w:r>
     </w:p>
     <w:p>
@@ -782,23 +3168,13 @@
           <w:szCs w:val="24"/>
         </w:rPr>
       </w:pPr>
-      <w:proofErr w:type="spellStart"/>
-      <w:r>
-        <w:rPr>
-          <w:rFonts w:ascii="Times New Roman" w:hAnsi="Times New Roman" w:cs="Times New Roman"/>
-          <w:sz w:val="24"/>
-          <w:szCs w:val="24"/>
-        </w:rPr>
-        <w:t>Keras</w:t>
-      </w:r>
-      <w:proofErr w:type="spellEnd"/>
-      <w:r>
-        <w:rPr>
-          <w:rFonts w:ascii="Times New Roman" w:hAnsi="Times New Roman" w:cs="Times New Roman"/>
-          <w:sz w:val="24"/>
-          <w:szCs w:val="24"/>
-        </w:rPr>
-        <w:t xml:space="preserve"> with TensorFlow backend: For building and training deep learning models.</w:t>
+      <w:r>
+        <w:rPr>
+          <w:rFonts w:ascii="Times New Roman" w:hAnsi="Times New Roman" w:cs="Times New Roman"/>
+          <w:sz w:val="24"/>
+          <w:szCs w:val="24"/>
+        </w:rPr>
+        <w:t>Keras with TensorFlow backend: For building and training deep learning models.</w:t>
       </w:r>
     </w:p>
     <w:p>
@@ -872,115 +3248,7 @@
           <w:sz w:val="24"/>
           <w:szCs w:val="24"/>
         </w:rPr>
-        <w:t xml:space="preserve">pip install pandas scikit-learn </w:t>
-      </w:r>
-      <w:proofErr w:type="spellStart"/>
-      <w:r>
-        <w:rPr>
-          <w:rFonts w:ascii="Times New Roman" w:hAnsi="Times New Roman" w:cs="Times New Roman"/>
-          <w:sz w:val="24"/>
-          <w:szCs w:val="24"/>
-        </w:rPr>
-        <w:t>numpy</w:t>
-      </w:r>
-      <w:proofErr w:type="spellEnd"/>
-      <w:r>
-        <w:rPr>
-          <w:rFonts w:ascii="Times New Roman" w:hAnsi="Times New Roman" w:cs="Times New Roman"/>
-          <w:sz w:val="24"/>
-          <w:szCs w:val="24"/>
-        </w:rPr>
-        <w:t xml:space="preserve"> </w:t>
-      </w:r>
-      <w:proofErr w:type="spellStart"/>
-      <w:r>
-        <w:rPr>
-          <w:rFonts w:ascii="Times New Roman" w:hAnsi="Times New Roman" w:cs="Times New Roman"/>
-          <w:sz w:val="24"/>
-          <w:szCs w:val="24"/>
-        </w:rPr>
-        <w:t>librosa</w:t>
-      </w:r>
-      <w:proofErr w:type="spellEnd"/>
-      <w:r>
-        <w:rPr>
-          <w:rFonts w:ascii="Times New Roman" w:hAnsi="Times New Roman" w:cs="Times New Roman"/>
-          <w:sz w:val="24"/>
-          <w:szCs w:val="24"/>
-        </w:rPr>
-        <w:t xml:space="preserve"> </w:t>
-      </w:r>
-      <w:proofErr w:type="spellStart"/>
-      <w:r>
-        <w:rPr>
-          <w:rFonts w:ascii="Times New Roman" w:hAnsi="Times New Roman" w:cs="Times New Roman"/>
-          <w:sz w:val="24"/>
-          <w:szCs w:val="24"/>
-        </w:rPr>
-        <w:t>pydub</w:t>
-      </w:r>
-      <w:proofErr w:type="spellEnd"/>
-      <w:r>
-        <w:rPr>
-          <w:rFonts w:ascii="Times New Roman" w:hAnsi="Times New Roman" w:cs="Times New Roman"/>
-          <w:sz w:val="24"/>
-          <w:szCs w:val="24"/>
-        </w:rPr>
-        <w:t xml:space="preserve"> </w:t>
-      </w:r>
-      <w:proofErr w:type="spellStart"/>
-      <w:r>
-        <w:rPr>
-          <w:rFonts w:ascii="Times New Roman" w:hAnsi="Times New Roman" w:cs="Times New Roman"/>
-          <w:sz w:val="24"/>
-          <w:szCs w:val="24"/>
-        </w:rPr>
-        <w:t>scipy</w:t>
-      </w:r>
-      <w:proofErr w:type="spellEnd"/>
-      <w:r>
-        <w:rPr>
-          <w:rFonts w:ascii="Times New Roman" w:hAnsi="Times New Roman" w:cs="Times New Roman"/>
-          <w:sz w:val="24"/>
-          <w:szCs w:val="24"/>
-        </w:rPr>
-        <w:t xml:space="preserve"> </w:t>
-      </w:r>
-      <w:proofErr w:type="spellStart"/>
-      <w:r>
-        <w:rPr>
-          <w:rFonts w:ascii="Times New Roman" w:hAnsi="Times New Roman" w:cs="Times New Roman"/>
-          <w:sz w:val="24"/>
-          <w:szCs w:val="24"/>
-        </w:rPr>
-        <w:t>keras</w:t>
-      </w:r>
-      <w:proofErr w:type="spellEnd"/>
-      <w:r>
-        <w:rPr>
-          <w:rFonts w:ascii="Times New Roman" w:hAnsi="Times New Roman" w:cs="Times New Roman"/>
-          <w:sz w:val="24"/>
-          <w:szCs w:val="24"/>
-        </w:rPr>
-        <w:t xml:space="preserve"> </w:t>
-      </w:r>
-      <w:proofErr w:type="spellStart"/>
-      <w:r>
-        <w:rPr>
-          <w:rFonts w:ascii="Times New Roman" w:hAnsi="Times New Roman" w:cs="Times New Roman"/>
-          <w:sz w:val="24"/>
-          <w:szCs w:val="24"/>
-        </w:rPr>
-        <w:t>tensorflow</w:t>
-      </w:r>
-      <w:proofErr w:type="spellEnd"/>
-      <w:r>
-        <w:rPr>
-          <w:rFonts w:ascii="Times New Roman" w:hAnsi="Times New Roman" w:cs="Times New Roman"/>
-          <w:sz w:val="24"/>
-          <w:szCs w:val="24"/>
-        </w:rPr>
-        <w:t xml:space="preserve"> seaborn matplotlib</w:t>
+        <w:t>pip install pandas scikit-learn numpy librosa pydub scipy keras tensorflow seaborn matplotlib</w:t>
       </w:r>
     </w:p>
     <w:p>
@@ -1600,25 +3868,7 @@
           <w:sz w:val="24"/>
           <w:szCs w:val="24"/>
         </w:rPr>
-        <w:t xml:space="preserve"> Extracts MFCC features from </w:t>
-      </w:r>
-      <w:proofErr w:type="spellStart"/>
-      <w:r>
-        <w:rPr>
-          <w:rFonts w:ascii="Times New Roman" w:hAnsi="Times New Roman" w:cs="Times New Roman"/>
-          <w:sz w:val="24"/>
-          <w:szCs w:val="24"/>
-        </w:rPr>
-        <w:t>preprocessed</w:t>
-      </w:r>
-      <w:proofErr w:type="spellEnd"/>
-      <w:r>
-        <w:rPr>
-          <w:rFonts w:ascii="Times New Roman" w:hAnsi="Times New Roman" w:cs="Times New Roman"/>
-          <w:sz w:val="24"/>
-          <w:szCs w:val="24"/>
-        </w:rPr>
-        <w:t xml:space="preserve"> audio samples.</w:t>
+        <w:t xml:space="preserve"> Extracts MFCC features from preprocessed audio samples.</w:t>
       </w:r>
     </w:p>
     <w:p>
@@ -1873,25 +4123,7 @@
           <w:sz w:val="24"/>
           <w:szCs w:val="24"/>
         </w:rPr>
-        <w:t xml:space="preserve"> Utilizes the </w:t>
-      </w:r>
-      <w:proofErr w:type="spellStart"/>
-      <w:r>
-        <w:rPr>
-          <w:rFonts w:ascii="Times New Roman" w:hAnsi="Times New Roman" w:cs="Times New Roman"/>
-          <w:sz w:val="24"/>
-          <w:szCs w:val="24"/>
-        </w:rPr>
-        <w:t>Librosa</w:t>
-      </w:r>
-      <w:proofErr w:type="spellEnd"/>
-      <w:r>
-        <w:rPr>
-          <w:rFonts w:ascii="Times New Roman" w:hAnsi="Times New Roman" w:cs="Times New Roman"/>
-          <w:sz w:val="24"/>
-          <w:szCs w:val="24"/>
-        </w:rPr>
-        <w:t xml:space="preserve"> library to extract MFCC features from audio samples.</w:t>
+        <w:t xml:space="preserve"> Utilizes the Librosa library to extract MFCC features from audio samples.</w:t>
       </w:r>
     </w:p>
     <w:p>
@@ -1922,25 +4154,7 @@
           <w:sz w:val="24"/>
           <w:szCs w:val="24"/>
         </w:rPr>
-        <w:t xml:space="preserve"> Employs the </w:t>
-      </w:r>
-      <w:proofErr w:type="spellStart"/>
-      <w:r>
-        <w:rPr>
-          <w:rFonts w:ascii="Times New Roman" w:hAnsi="Times New Roman" w:cs="Times New Roman"/>
-          <w:sz w:val="24"/>
-          <w:szCs w:val="24"/>
-        </w:rPr>
-        <w:t>StandardScaler</w:t>
-      </w:r>
-      <w:proofErr w:type="spellEnd"/>
-      <w:r>
-        <w:rPr>
-          <w:rFonts w:ascii="Times New Roman" w:hAnsi="Times New Roman" w:cs="Times New Roman"/>
-          <w:sz w:val="24"/>
-          <w:szCs w:val="24"/>
-        </w:rPr>
-        <w:t xml:space="preserve"> from scikit-learn to scale extracted features.</w:t>
+        <w:t xml:space="preserve"> Employs the StandardScaler from scikit-learn to scale extracted features.</w:t>
       </w:r>
     </w:p>
     <w:p>
@@ -1971,25 +4185,7 @@
           <w:sz w:val="24"/>
           <w:szCs w:val="24"/>
         </w:rPr>
-        <w:t xml:space="preserve"> Utilizes </w:t>
-      </w:r>
-      <w:proofErr w:type="spellStart"/>
-      <w:r>
-        <w:rPr>
-          <w:rFonts w:ascii="Times New Roman" w:hAnsi="Times New Roman" w:cs="Times New Roman"/>
-          <w:sz w:val="24"/>
-          <w:szCs w:val="24"/>
-        </w:rPr>
-        <w:t>train_test_split</w:t>
-      </w:r>
-      <w:proofErr w:type="spellEnd"/>
-      <w:r>
-        <w:rPr>
-          <w:rFonts w:ascii="Times New Roman" w:hAnsi="Times New Roman" w:cs="Times New Roman"/>
-          <w:sz w:val="24"/>
-          <w:szCs w:val="24"/>
-        </w:rPr>
-        <w:t xml:space="preserve"> from scikit-learn to split the dataset into training and testing sets.</w:t>
+        <w:t xml:space="preserve"> Utilizes train_test_split from scikit-learn to split the dataset into training and testing sets.</w:t>
       </w:r>
     </w:p>
     <w:p>
@@ -2085,6 +4281,17 @@
         </w:rPr>
         <w:t xml:space="preserve"> Evaluates the trained model's performance using testing data and calculates classification metrics.</w:t>
       </w:r>
+    </w:p>
+    <w:p>
+      <w:pPr>
+        <w:rPr>
+          <w:rFonts w:ascii="Times New Roman" w:hAnsi="Times New Roman" w:cs="Times New Roman"/>
+          <w:b/>
+          <w:bCs/>
+          <w:sz w:val="24"/>
+          <w:szCs w:val="24"/>
+        </w:rPr>
+      </w:pPr>
     </w:p>
     <w:p>
       <w:pPr>
@@ -2882,7 +5089,7 @@
     <w:lsdException w:name="Closing" w:semiHidden="1" w:unhideWhenUsed="1"/>
     <w:lsdException w:name="Signature" w:semiHidden="1" w:unhideWhenUsed="1"/>
     <w:lsdException w:name="Default Paragraph Font" w:semiHidden="1" w:uiPriority="1" w:unhideWhenUsed="1"/>
-    <w:lsdException w:name="Body Text" w:semiHidden="1" w:unhideWhenUsed="1"/>
+    <w:lsdException w:name="Body Text" w:semiHidden="1" w:uiPriority="1" w:unhideWhenUsed="1" w:qFormat="1"/>
     <w:lsdException w:name="Body Text Indent" w:semiHidden="1" w:unhideWhenUsed="1"/>
     <w:lsdException w:name="List Continue" w:semiHidden="1" w:unhideWhenUsed="1"/>
     <w:lsdException w:name="List Continue 2" w:semiHidden="1" w:unhideWhenUsed="1"/>
@@ -3196,6 +5403,28 @@
   <w:style w:type="paragraph" w:default="1" w:styleId="Normal">
     <w:name w:val="Normal"/>
     <w:qFormat/>
+    <w:rsid w:val="009B781B"/>
+  </w:style>
+  <w:style w:type="paragraph" w:styleId="Heading1">
+    <w:name w:val="heading 1"/>
+    <w:basedOn w:val="Normal"/>
+    <w:next w:val="Normal"/>
+    <w:link w:val="Heading1Char"/>
+    <w:uiPriority w:val="9"/>
+    <w:qFormat/>
+    <w:rsid w:val="00DB6963"/>
+    <w:pPr>
+      <w:keepNext/>
+      <w:keepLines/>
+      <w:spacing w:before="240" w:after="0"/>
+      <w:outlineLvl w:val="0"/>
+    </w:pPr>
+    <w:rPr>
+      <w:rFonts w:asciiTheme="majorHAnsi" w:eastAsiaTheme="majorEastAsia" w:hAnsiTheme="majorHAnsi" w:cstheme="majorBidi"/>
+      <w:color w:val="2F5496" w:themeColor="accent1" w:themeShade="BF"/>
+      <w:sz w:val="32"/>
+      <w:szCs w:val="32"/>
+    </w:rPr>
   </w:style>
   <w:style w:type="paragraph" w:styleId="Heading2">
     <w:name w:val="heading 2"/>
@@ -3305,6 +5534,59 @@
     <w:rPr>
       <w:color w:val="605E5C"/>
       <w:shd w:val="clear" w:color="auto" w:fill="E1DFDD"/>
+    </w:rPr>
+  </w:style>
+  <w:style w:type="character" w:customStyle="1" w:styleId="Heading1Char">
+    <w:name w:val="Heading 1 Char"/>
+    <w:basedOn w:val="DefaultParagraphFont"/>
+    <w:link w:val="Heading1"/>
+    <w:uiPriority w:val="9"/>
+    <w:rsid w:val="00DB6963"/>
+    <w:rPr>
+      <w:rFonts w:asciiTheme="majorHAnsi" w:eastAsiaTheme="majorEastAsia" w:hAnsiTheme="majorHAnsi" w:cstheme="majorBidi"/>
+      <w:color w:val="2F5496" w:themeColor="accent1" w:themeShade="BF"/>
+      <w:sz w:val="32"/>
+      <w:szCs w:val="32"/>
+    </w:rPr>
+  </w:style>
+  <w:style w:type="paragraph" w:styleId="BodyText">
+    <w:name w:val="Body Text"/>
+    <w:basedOn w:val="Normal"/>
+    <w:link w:val="BodyTextChar"/>
+    <w:uiPriority w:val="1"/>
+    <w:semiHidden/>
+    <w:unhideWhenUsed/>
+    <w:qFormat/>
+    <w:rsid w:val="00DB6963"/>
+    <w:pPr>
+      <w:widowControl w:val="0"/>
+      <w:autoSpaceDE w:val="0"/>
+      <w:autoSpaceDN w:val="0"/>
+      <w:spacing w:after="0" w:line="240" w:lineRule="auto"/>
+    </w:pPr>
+    <w:rPr>
+      <w:rFonts w:ascii="Times New Roman" w:eastAsia="Times New Roman" w:hAnsi="Times New Roman" w:cs="Times New Roman"/>
+      <w:kern w:val="0"/>
+      <w:sz w:val="23"/>
+      <w:szCs w:val="23"/>
+      <w:lang w:val="en-US" w:bidi="ar-SA"/>
+      <w14:ligatures w14:val="none"/>
+    </w:rPr>
+  </w:style>
+  <w:style w:type="character" w:customStyle="1" w:styleId="BodyTextChar">
+    <w:name w:val="Body Text Char"/>
+    <w:basedOn w:val="DefaultParagraphFont"/>
+    <w:link w:val="BodyText"/>
+    <w:uiPriority w:val="1"/>
+    <w:semiHidden/>
+    <w:rsid w:val="00DB6963"/>
+    <w:rPr>
+      <w:rFonts w:ascii="Times New Roman" w:eastAsia="Times New Roman" w:hAnsi="Times New Roman" w:cs="Times New Roman"/>
+      <w:kern w:val="0"/>
+      <w:sz w:val="23"/>
+      <w:szCs w:val="23"/>
+      <w:lang w:val="en-US" w:bidi="ar-SA"/>
+      <w14:ligatures w14:val="none"/>
     </w:rPr>
   </w:style>
 </w:styles>

</xml_diff>